<commit_message>
tweak(Sales): update export templates
</commit_message>
<xml_diff>
--- a/tine20/Sales/Export/templates/sales_document_delivery.docx
+++ b/tine20/Sales/Export/templates/sales_document_delivery.docx
@@ -4,7 +4,7 @@
   <w:body>
     <w:p>
       <w:pPr>
-        <w:pStyle w:val="1299"/>
+        <w:pStyle w:val="1372"/>
         <w:pBdr/>
         <w:spacing/>
         <w:ind/>
@@ -30,7 +30,7 @@
     </w:p>
     <w:p>
       <w:pPr>
-        <w:pStyle w:val="1299"/>
+        <w:pStyle w:val="1372"/>
         <w:pBdr/>
         <w:spacing/>
         <w:ind/>
@@ -60,7 +60,7 @@
     </w:p>
     <w:p>
       <w:pPr>
-        <w:pStyle w:val="1299"/>
+        <w:pStyle w:val="1372"/>
         <w:pBdr/>
         <w:spacing/>
         <w:ind/>
@@ -90,7 +90,7 @@
     </w:p>
     <w:p>
       <w:pPr>
-        <w:pStyle w:val="1299"/>
+        <w:pStyle w:val="1372"/>
         <w:pBdr/>
         <w:spacing/>
         <w:ind/>
@@ -113,7 +113,7 @@
     </w:p>
     <w:p>
       <w:pPr>
-        <w:pStyle w:val="1299"/>
+        <w:pStyle w:val="1372"/>
         <w:pBdr/>
         <w:spacing/>
         <w:ind/>
@@ -150,9 +150,9 @@
       </w:tblPr>
       <w:tblGrid>
         <w:gridCol w:w="4744"/>
-        <w:gridCol w:w="499"/>
-        <w:gridCol w:w="3122"/>
-        <w:gridCol w:w="1697"/>
+        <w:gridCol w:w="216"/>
+        <w:gridCol w:w="2977"/>
+        <w:gridCol w:w="2126"/>
       </w:tblGrid>
       <w:tr>
         <w:trPr>
@@ -168,7 +168,7 @@
           </w:tcPr>
           <w:p>
             <w:pPr>
-              <w:pStyle w:val="1299"/>
+              <w:pStyle w:val="1372"/>
               <w:widowControl w:val="false"/>
               <w:pBdr/>
               <w:spacing w:after="0" w:before="0" w:line="240" w:lineRule="auto"/>
@@ -207,13 +207,13 @@
           <w:tcPr>
             <w:shd w:val="clear" w:color="auto" w:fill="auto"/>
             <w:tcBorders/>
-            <w:tcW w:w="499" w:type="dxa"/>
+            <w:tcW w:w="216" w:type="dxa"/>
             <w:textDirection w:val="lrTb"/>
             <w:noWrap w:val="false"/>
           </w:tcPr>
           <w:p>
             <w:pPr>
-              <w:pStyle w:val="1299"/>
+              <w:pStyle w:val="1372"/>
               <w:widowControl w:val="false"/>
               <w:pBdr/>
               <w:spacing w:after="0" w:before="0" w:line="240" w:lineRule="auto"/>
@@ -243,13 +243,13 @@
           <w:tcPr>
             <w:shd w:val="clear" w:color="auto" w:fill="auto"/>
             <w:tcBorders/>
-            <w:tcW w:w="3122" w:type="dxa"/>
+            <w:tcW w:w="2977" w:type="dxa"/>
             <w:textDirection w:val="lrTb"/>
             <w:noWrap w:val="false"/>
           </w:tcPr>
           <w:p>
             <w:pPr>
-              <w:pStyle w:val="1299"/>
+              <w:pStyle w:val="1372"/>
               <w:widowControl w:val="false"/>
               <w:pBdr/>
               <w:spacing w:after="0" w:before="0" w:line="240" w:lineRule="auto"/>
@@ -280,13 +280,13 @@
           <w:tcPr>
             <w:shd w:val="clear" w:color="auto" w:fill="auto"/>
             <w:tcBorders/>
-            <w:tcW w:w="1697" w:type="dxa"/>
+            <w:tcW w:w="2126" w:type="dxa"/>
             <w:textDirection w:val="lrTb"/>
             <w:noWrap w:val="false"/>
           </w:tcPr>
           <w:p>
             <w:pPr>
-              <w:pStyle w:val="1299"/>
+              <w:pStyle w:val="1372"/>
               <w:widowControl w:val="false"/>
               <w:pBdr/>
               <w:spacing w:after="0" w:before="0" w:line="240" w:lineRule="auto"/>
@@ -327,7 +327,7 @@
           </w:tcPr>
           <w:p>
             <w:pPr>
-              <w:pStyle w:val="1299"/>
+              <w:pStyle w:val="1372"/>
               <w:widowControl w:val="false"/>
               <w:pBdr/>
               <w:spacing w:after="0" w:before="0" w:line="240" w:lineRule="auto"/>
@@ -361,13 +361,13 @@
           <w:tcPr>
             <w:shd w:val="clear" w:color="auto" w:fill="auto"/>
             <w:tcBorders/>
-            <w:tcW w:w="499" w:type="dxa"/>
+            <w:tcW w:w="216" w:type="dxa"/>
             <w:textDirection w:val="lrTb"/>
             <w:noWrap w:val="false"/>
           </w:tcPr>
           <w:p>
             <w:pPr>
-              <w:pStyle w:val="1299"/>
+              <w:pStyle w:val="1372"/>
               <w:widowControl w:val="false"/>
               <w:pBdr/>
               <w:spacing w:after="0" w:before="0" w:line="240" w:lineRule="auto"/>
@@ -401,13 +401,13 @@
           <w:tcPr>
             <w:shd w:val="clear" w:color="auto" w:fill="auto"/>
             <w:tcBorders/>
-            <w:tcW w:w="3122" w:type="dxa"/>
+            <w:tcW w:w="2977" w:type="dxa"/>
             <w:textDirection w:val="lrTb"/>
             <w:noWrap w:val="false"/>
           </w:tcPr>
           <w:p>
             <w:pPr>
-              <w:pStyle w:val="1299"/>
+              <w:pStyle w:val="1372"/>
               <w:widowControl w:val="false"/>
               <w:pBdr/>
               <w:spacing w:after="0" w:before="0" w:line="240" w:lineRule="auto"/>
@@ -442,13 +442,13 @@
           <w:tcPr>
             <w:shd w:val="clear" w:color="auto" w:fill="auto"/>
             <w:tcBorders/>
-            <w:tcW w:w="1697" w:type="dxa"/>
+            <w:tcW w:w="2126" w:type="dxa"/>
             <w:textDirection w:val="lrTb"/>
             <w:noWrap w:val="false"/>
           </w:tcPr>
           <w:p>
             <w:pPr>
-              <w:pStyle w:val="1299"/>
+              <w:pStyle w:val="1372"/>
               <w:widowControl w:val="false"/>
               <w:pBdr/>
               <w:spacing w:after="0" w:before="0" w:line="240" w:lineRule="auto"/>
@@ -493,7 +493,7 @@
           </w:tcPr>
           <w:p>
             <w:pPr>
-              <w:pStyle w:val="1223"/>
+              <w:pStyle w:val="1296"/>
               <w:widowControl w:val="false"/>
               <w:pBdr/>
               <w:spacing w:after="0" w:before="0" w:line="240" w:lineRule="auto"/>
@@ -536,13 +536,13 @@
           <w:tcPr>
             <w:shd w:val="clear" w:color="auto" w:fill="auto"/>
             <w:tcBorders/>
-            <w:tcW w:w="499" w:type="dxa"/>
+            <w:tcW w:w="216" w:type="dxa"/>
             <w:textDirection w:val="lrTb"/>
             <w:noWrap w:val="false"/>
           </w:tcPr>
           <w:p>
             <w:pPr>
-              <w:pStyle w:val="1299"/>
+              <w:pStyle w:val="1372"/>
               <w:widowControl w:val="false"/>
               <w:pBdr/>
               <w:spacing w:after="0" w:before="0" w:line="240" w:lineRule="auto"/>
@@ -576,13 +576,13 @@
           <w:tcPr>
             <w:shd w:val="clear" w:color="auto" w:fill="auto"/>
             <w:tcBorders/>
-            <w:tcW w:w="3122" w:type="dxa"/>
+            <w:tcW w:w="2977" w:type="dxa"/>
             <w:textDirection w:val="lrTb"/>
             <w:noWrap w:val="false"/>
           </w:tcPr>
           <w:p>
             <w:pPr>
-              <w:pStyle w:val="1299"/>
+              <w:pStyle w:val="1372"/>
               <w:widowControl w:val="false"/>
               <w:pBdr/>
               <w:spacing w:after="0" w:before="0" w:line="240" w:lineRule="auto"/>
@@ -653,13 +653,13 @@
           <w:tcPr>
             <w:shd w:val="clear" w:color="auto" w:fill="auto"/>
             <w:tcBorders/>
-            <w:tcW w:w="1697" w:type="dxa"/>
+            <w:tcW w:w="2126" w:type="dxa"/>
             <w:textDirection w:val="lrTb"/>
             <w:noWrap w:val="false"/>
           </w:tcPr>
           <w:p>
             <w:pPr>
-              <w:pStyle w:val="1223"/>
+              <w:pStyle w:val="1296"/>
               <w:widowControl w:val="false"/>
               <w:pBdr/>
               <w:spacing w:after="0" w:before="0" w:line="240" w:lineRule="auto"/>
@@ -691,7 +691,7 @@
                 <w:sz w:val="20"/>
                 <w:szCs w:val="20"/>
               </w:rPr>
-              <w:t xml:space="preserve">'dd.MM.YYYY')</w:t>
+              <w:t xml:space="preserve">'date')</w:t>
             </w:r>
             <w:r>
               <w:rPr>
@@ -730,7 +730,7 @@
           </w:tcPr>
           <w:p>
             <w:pPr>
-              <w:pStyle w:val="1223"/>
+              <w:pStyle w:val="1296"/>
               <w:widowControl w:val="false"/>
               <w:pBdr/>
               <w:spacing w:after="0" w:before="0" w:line="240" w:lineRule="auto"/>
@@ -758,8 +758,16 @@
             </w:r>
             <w:r>
               <w:rPr>
-                <w:rFonts w:ascii="Arial" w:hAnsi="Arial" w:eastAsia="Arial" w:cs="Arial"/>
+                <w:rFonts w:eastAsia="Arial" w:cs="Arial"/>
                 <w:sz w:val="20"/>
+                <w:szCs w:val="20"/>
+              </w:rPr>
+            </w:r>
+            <w:r>
+              <w:rPr>
+                <w:rFonts w:eastAsia="Arial" w:cs="Arial"/>
+                <w:sz w:val="20"/>
+                <w:szCs w:val="20"/>
               </w:rPr>
             </w:r>
           </w:p>
@@ -785,7 +793,14 @@
             </w:r>
             <w:r>
               <w:rPr>
-                <w:rFonts w:ascii="Arial" w:hAnsi="Arial" w:eastAsia="Arial" w:cs="Arial"/>
+                <w:rFonts w:eastAsia="Arial" w:cs="Arial"/>
+                <w:sz w:val="20"/>
+                <w:szCs w:val="20"/>
+              </w:rPr>
+            </w:r>
+            <w:r>
+              <w:rPr>
+                <w:rFonts w:eastAsia="Arial" w:cs="Arial"/>
                 <w:sz w:val="20"/>
                 <w:szCs w:val="20"/>
               </w:rPr>
@@ -811,21 +826,33 @@
               </w:rPr>
               <w:t xml:space="preserve">{% endif %}{{record.recipient_id.prefix3}}</w:t>
             </w:r>
-            <w:r/>
-            <w:r/>
+            <w:r>
+              <w:rPr>
+                <w:rFonts w:ascii="Arial" w:hAnsi="Arial" w:eastAsia="Arial" w:cs="Arial"/>
+                <w:sz w:val="20"/>
+                <w:szCs w:val="20"/>
+              </w:rPr>
+            </w:r>
+            <w:r>
+              <w:rPr>
+                <w:rFonts w:ascii="Arial" w:hAnsi="Arial" w:eastAsia="Arial" w:cs="Arial"/>
+                <w:sz w:val="20"/>
+                <w:szCs w:val="20"/>
+              </w:rPr>
+            </w:r>
           </w:p>
         </w:tc>
         <w:tc>
           <w:tcPr>
             <w:shd w:val="clear" w:color="auto" w:fill="auto"/>
             <w:tcBorders/>
-            <w:tcW w:w="499" w:type="dxa"/>
+            <w:tcW w:w="216" w:type="dxa"/>
             <w:textDirection w:val="lrTb"/>
             <w:noWrap w:val="false"/>
           </w:tcPr>
           <w:p>
             <w:pPr>
-              <w:pStyle w:val="1299"/>
+              <w:pStyle w:val="1372"/>
               <w:widowControl w:val="false"/>
               <w:pBdr/>
               <w:spacing w:after="0" w:before="0" w:line="240" w:lineRule="auto"/>
@@ -859,13 +886,13 @@
           <w:tcPr>
             <w:shd w:val="clear" w:color="auto" w:fill="auto"/>
             <w:tcBorders/>
-            <w:tcW w:w="3122" w:type="dxa"/>
+            <w:tcW w:w="2977" w:type="dxa"/>
             <w:textDirection w:val="lrTb"/>
             <w:noWrap w:val="false"/>
           </w:tcPr>
           <w:p>
             <w:pPr>
-              <w:pStyle w:val="1299"/>
+              <w:pStyle w:val="1372"/>
               <w:widowControl w:val="false"/>
               <w:pBdr/>
               <w:spacing w:after="0" w:before="0" w:line="240" w:lineRule="auto"/>
@@ -936,13 +963,13 @@
           <w:tcPr>
             <w:shd w:val="clear" w:color="auto" w:fill="auto"/>
             <w:tcBorders/>
-            <w:tcW w:w="1697" w:type="dxa"/>
+            <w:tcW w:w="2126" w:type="dxa"/>
             <w:textDirection w:val="lrTb"/>
             <w:noWrap w:val="false"/>
           </w:tcPr>
           <w:p>
             <w:pPr>
-              <w:pStyle w:val="1223"/>
+              <w:pStyle w:val="1296"/>
               <w:widowControl w:val="false"/>
               <w:pBdr/>
               <w:spacing w:after="0" w:before="0" w:line="240" w:lineRule="auto"/>
@@ -997,7 +1024,7 @@
           </w:tcPr>
           <w:p>
             <w:pPr>
-              <w:pStyle w:val="1223"/>
+              <w:pStyle w:val="1296"/>
               <w:widowControl w:val="false"/>
               <w:pBdr/>
               <w:spacing w:after="0" w:before="0" w:line="240" w:lineRule="auto"/>
@@ -1040,13 +1067,13 @@
           <w:tcPr>
             <w:shd w:val="clear" w:color="auto" w:fill="auto"/>
             <w:tcBorders/>
-            <w:tcW w:w="499" w:type="dxa"/>
+            <w:tcW w:w="216" w:type="dxa"/>
             <w:textDirection w:val="lrTb"/>
             <w:noWrap w:val="false"/>
           </w:tcPr>
           <w:p>
             <w:pPr>
-              <w:pStyle w:val="1299"/>
+              <w:pStyle w:val="1372"/>
               <w:widowControl w:val="false"/>
               <w:pBdr/>
               <w:spacing w:after="0" w:before="0" w:line="240" w:lineRule="auto"/>
@@ -1080,13 +1107,13 @@
           <w:tcPr>
             <w:shd w:val="clear" w:color="auto" w:fill="auto"/>
             <w:tcBorders/>
-            <w:tcW w:w="3122" w:type="dxa"/>
+            <w:tcW w:w="2977" w:type="dxa"/>
             <w:textDirection w:val="lrTb"/>
             <w:noWrap w:val="false"/>
           </w:tcPr>
           <w:p>
             <w:pPr>
-              <w:pStyle w:val="1299"/>
+              <w:pStyle w:val="1372"/>
               <w:widowControl w:val="false"/>
               <w:pBdr/>
               <w:spacing w:after="0" w:before="0" w:line="240" w:lineRule="auto"/>
@@ -1160,20 +1187,23 @@
           <w:tcPr>
             <w:shd w:val="clear" w:color="auto" w:fill="auto"/>
             <w:tcBorders/>
-            <w:tcW w:w="1697" w:type="dxa"/>
+            <w:tcW w:w="2126" w:type="dxa"/>
             <w:textDirection w:val="lrTb"/>
             <w:noWrap w:val="false"/>
           </w:tcPr>
           <w:p>
             <w:pPr>
-              <w:pStyle w:val="1223"/>
+              <w:pStyle w:val="1296"/>
               <w:widowControl w:val="false"/>
               <w:pBdr/>
               <w:spacing w:after="0" w:before="0" w:line="240" w:lineRule="auto"/>
               <w:ind/>
               <w:jc w:val="right"/>
               <w:rPr>
-                <w:rFonts w:ascii="Arial" w:hAnsi="Arial" w:eastAsia="Arial" w:cs="Arial"/>
+                <w:rFonts w:eastAsia="Arial" w:cs="Arial"/>
+                <w:sz w:val="20"/>
+                <w:szCs w:val="20"/>
+                <w:highlight w:val="none"/>
               </w:rPr>
             </w:pPr>
             <w:r>
@@ -1193,12 +1223,18 @@
             </w:r>
             <w:r>
               <w:rPr>
-                <w:rFonts w:ascii="Arial" w:hAnsi="Arial" w:eastAsia="Arial" w:cs="Arial"/>
+                <w:rFonts w:eastAsia="Arial" w:cs="Arial"/>
+                <w:sz w:val="20"/>
+                <w:szCs w:val="20"/>
+                <w:highlight w:val="none"/>
               </w:rPr>
             </w:r>
             <w:r>
               <w:rPr>
-                <w:rFonts w:ascii="Arial" w:hAnsi="Arial" w:eastAsia="Arial" w:cs="Arial"/>
+                <w:rFonts w:eastAsia="Arial" w:cs="Arial"/>
+                <w:sz w:val="20"/>
+                <w:szCs w:val="20"/>
+                <w:highlight w:val="none"/>
               </w:rPr>
             </w:r>
           </w:p>
@@ -1218,7 +1254,7 @@
           </w:tcPr>
           <w:p>
             <w:pPr>
-              <w:pStyle w:val="1223"/>
+              <w:pStyle w:val="1296"/>
               <w:widowControl w:val="false"/>
               <w:pBdr/>
               <w:spacing w:after="0" w:before="0" w:line="240" w:lineRule="auto"/>
@@ -1255,13 +1291,13 @@
           <w:tcPr>
             <w:shd w:val="clear" w:color="auto" w:fill="auto"/>
             <w:tcBorders/>
-            <w:tcW w:w="499" w:type="dxa"/>
+            <w:tcW w:w="216" w:type="dxa"/>
             <w:textDirection w:val="lrTb"/>
             <w:noWrap w:val="false"/>
           </w:tcPr>
           <w:p>
             <w:pPr>
-              <w:pStyle w:val="1299"/>
+              <w:pStyle w:val="1372"/>
               <w:widowControl w:val="false"/>
               <w:pBdr/>
               <w:spacing w:after="0" w:before="0" w:line="240" w:lineRule="auto"/>
@@ -1295,13 +1331,13 @@
           <w:tcPr>
             <w:shd w:val="clear" w:color="auto" w:fill="auto"/>
             <w:tcBorders/>
-            <w:tcW w:w="3122" w:type="dxa"/>
+            <w:tcW w:w="2977" w:type="dxa"/>
             <w:textDirection w:val="lrTb"/>
             <w:noWrap w:val="false"/>
           </w:tcPr>
           <w:p>
             <w:pPr>
-              <w:pStyle w:val="1299"/>
+              <w:pStyle w:val="1372"/>
               <w:widowControl w:val="false"/>
               <w:pBdr/>
               <w:spacing w:after="0" w:before="0" w:line="240" w:lineRule="auto"/>
@@ -1336,13 +1372,13 @@
           <w:tcPr>
             <w:shd w:val="clear" w:color="auto" w:fill="auto"/>
             <w:tcBorders/>
-            <w:tcW w:w="1697" w:type="dxa"/>
+            <w:tcW w:w="2126" w:type="dxa"/>
             <w:textDirection w:val="lrTb"/>
             <w:noWrap w:val="false"/>
           </w:tcPr>
           <w:p>
             <w:pPr>
-              <w:pStyle w:val="1223"/>
+              <w:pStyle w:val="1296"/>
               <w:widowControl w:val="false"/>
               <w:pBdr/>
               <w:spacing w:after="0" w:before="0" w:line="240" w:lineRule="auto"/>
@@ -1384,14 +1420,16 @@
           </w:tcPr>
           <w:p>
             <w:pPr>
-              <w:pStyle w:val="1223"/>
+              <w:pStyle w:val="1296"/>
               <w:widowControl w:val="false"/>
               <w:pBdr/>
               <w:spacing w:after="0" w:before="0" w:line="240" w:lineRule="auto"/>
               <w:ind/>
               <w:rPr>
-                <w:rFonts w:ascii="Arial" w:hAnsi="Arial" w:eastAsia="Arial" w:cs="Arial"/>
+                <w:rFonts w:eastAsia="Arial" w:cs="Arial"/>
                 <w:sz w:val="20"/>
+                <w:szCs w:val="20"/>
+                <w:highlight w:val="none"/>
               </w:rPr>
             </w:pPr>
             <w:r>
@@ -1433,8 +1471,10 @@
             </w:r>
             <w:r>
               <w:rPr>
-                <w:rFonts w:ascii="Arial" w:hAnsi="Arial" w:eastAsia="Arial" w:cs="Arial"/>
+                <w:rFonts w:eastAsia="Arial" w:cs="Arial"/>
                 <w:sz w:val="20"/>
+                <w:szCs w:val="20"/>
+                <w:highlight w:val="none"/>
               </w:rPr>
             </w:r>
           </w:p>
@@ -1443,13 +1483,13 @@
           <w:tcPr>
             <w:shd w:val="clear" w:color="auto" w:fill="auto"/>
             <w:tcBorders/>
-            <w:tcW w:w="499" w:type="dxa"/>
+            <w:tcW w:w="216" w:type="dxa"/>
             <w:textDirection w:val="lrTb"/>
             <w:noWrap w:val="false"/>
           </w:tcPr>
           <w:p>
             <w:pPr>
-              <w:pStyle w:val="1299"/>
+              <w:pStyle w:val="1372"/>
               <w:widowControl w:val="false"/>
               <w:pBdr/>
               <w:spacing w:after="0" w:before="0" w:line="240" w:lineRule="auto"/>
@@ -1483,20 +1523,115 @@
           <w:tcPr>
             <w:shd w:val="clear" w:color="auto" w:fill="auto"/>
             <w:tcBorders/>
-            <w:tcW w:w="3122" w:type="dxa"/>
+            <w:tcW w:w="2977" w:type="dxa"/>
             <w:textDirection w:val="lrTb"/>
             <w:noWrap w:val="false"/>
           </w:tcPr>
           <w:p>
             <w:pPr>
-              <w:pStyle w:val="1299"/>
+              <w:pStyle w:val="1372"/>
+              <w:widowControl w:val="false"/>
+              <w:pBdr/>
+              <w:spacing/>
+              <w:ind/>
+              <w:jc w:val="right"/>
+              <w:rPr>
+                <w:rFonts w:ascii="Arial" w:hAnsi="Arial" w:eastAsia="Arial" w:cs="Arial"/>
+                <w:sz w:val="20"/>
+                <w:lang w:val="en-US"/>
+              </w:rPr>
+            </w:pPr>
+            <w:r>
+              <w:rPr>
+                <w:rFonts w:eastAsia="Arial" w:cs="Arial"/>
+                <w:b/>
+                <w:color w:val="000000" w:themeColor="text1"/>
+                <w:sz w:val="20"/>
+              </w:rPr>
+            </w:r>
+            <w:r>
+              <w:rPr>
+                <w:rFonts w:ascii="Arial" w:hAnsi="Arial" w:eastAsia="Arial" w:cs="Arial"/>
+                <w:sz w:val="20"/>
+                <w:lang w:val="en-US"/>
+              </w:rPr>
+            </w:r>
+            <w:r>
+              <w:rPr>
+                <w:rFonts w:ascii="Arial" w:hAnsi="Arial" w:eastAsia="Arial" w:cs="Arial"/>
+                <w:sz w:val="20"/>
+                <w:lang w:val="en-US"/>
+              </w:rPr>
+            </w:r>
+          </w:p>
+        </w:tc>
+        <w:tc>
+          <w:tcPr>
+            <w:shd w:val="clear" w:color="auto" w:fill="auto"/>
+            <w:tcBorders/>
+            <w:tcW w:w="2126" w:type="dxa"/>
+            <w:textDirection w:val="lrTb"/>
+            <w:noWrap w:val="false"/>
+          </w:tcPr>
+          <w:p>
+            <w:pPr>
+              <w:widowControl w:val="false"/>
+              <w:pBdr/>
+              <w:spacing w:after="0" w:line="240" w:lineRule="auto"/>
+              <w:ind/>
+              <w:jc w:val="right"/>
+              <w:rPr>
+                <w:rFonts w:ascii="Arial" w:hAnsi="Arial" w:eastAsia="Arial" w:cs="Arial"/>
+                <w:sz w:val="20"/>
+                <w:lang w:val="en-US"/>
+              </w:rPr>
+            </w:pPr>
+            <w:r>
+              <w:rPr>
+                <w:rFonts w:ascii="Arial" w:hAnsi="Arial" w:eastAsia="Arial" w:cs="Arial"/>
+                <w:sz w:val="20"/>
+                <w:lang w:val="en-US"/>
+              </w:rPr>
+            </w:r>
+            <w:r>
+              <w:rPr>
+                <w:rFonts w:ascii="Arial" w:hAnsi="Arial" w:eastAsia="Arial" w:cs="Arial"/>
+                <w:sz w:val="20"/>
+                <w:lang w:val="en-US"/>
+              </w:rPr>
+            </w:r>
+            <w:r>
+              <w:rPr>
+                <w:rFonts w:ascii="Arial" w:hAnsi="Arial" w:eastAsia="Arial" w:cs="Arial"/>
+                <w:sz w:val="20"/>
+                <w:lang w:val="en-US"/>
+              </w:rPr>
+            </w:r>
+          </w:p>
+        </w:tc>
+      </w:tr>
+      <w:tr>
+        <w:trPr>
+          <w:trHeight w:val="253"/>
+        </w:trPr>
+        <w:tc>
+          <w:tcPr>
+            <w:shd w:val="clear" w:color="ffffff" w:fill="ffffff"/>
+            <w:tcBorders/>
+            <w:tcW w:w="4744" w:type="dxa"/>
+            <w:vMerge w:val="restart"/>
+            <w:textDirection w:val="lrTb"/>
+            <w:noWrap w:val="false"/>
+          </w:tcPr>
+          <w:p>
+            <w:pPr>
+              <w:pStyle w:val="1372"/>
               <w:widowControl w:val="false"/>
               <w:pBdr/>
               <w:spacing w:after="0" w:before="0" w:line="240" w:lineRule="auto"/>
               <w:ind/>
-              <w:jc w:val="right"/>
               <w:rPr>
-                <w:rFonts w:ascii="Arial" w:hAnsi="Arial" w:eastAsia="Arial" w:cs="Arial"/>
+                <w:rFonts w:eastAsia="Arial" w:cs="Arial"/>
                 <w:sz w:val="20"/>
               </w:rPr>
             </w:pPr>
@@ -1508,13 +1643,13 @@
             </w:r>
             <w:r>
               <w:rPr>
-                <w:rFonts w:ascii="Arial" w:hAnsi="Arial" w:eastAsia="Arial" w:cs="Arial"/>
+                <w:rFonts w:eastAsia="Arial" w:cs="Arial"/>
                 <w:sz w:val="20"/>
               </w:rPr>
             </w:r>
             <w:r>
               <w:rPr>
-                <w:rFonts w:ascii="Arial" w:hAnsi="Arial" w:eastAsia="Arial" w:cs="Arial"/>
+                <w:rFonts w:eastAsia="Arial" w:cs="Arial"/>
                 <w:sz w:val="20"/>
               </w:rPr>
             </w:r>
@@ -1522,22 +1657,22 @@
         </w:tc>
         <w:tc>
           <w:tcPr>
-            <w:shd w:val="clear" w:color="auto" w:fill="auto"/>
+            <w:shd w:val="clear" w:color="ffffff" w:fill="ffffff"/>
             <w:tcBorders/>
-            <w:tcW w:w="1697" w:type="dxa"/>
+            <w:tcW w:w="216" w:type="dxa"/>
+            <w:vMerge w:val="restart"/>
             <w:textDirection w:val="lrTb"/>
             <w:noWrap w:val="false"/>
           </w:tcPr>
           <w:p>
             <w:pPr>
-              <w:pStyle w:val="1223"/>
+              <w:pStyle w:val="1372"/>
               <w:widowControl w:val="false"/>
               <w:pBdr/>
               <w:spacing w:after="0" w:before="0" w:line="240" w:lineRule="auto"/>
               <w:ind/>
-              <w:jc w:val="right"/>
               <w:rPr>
-                <w:rFonts w:ascii="Arial" w:hAnsi="Arial" w:eastAsia="Arial" w:cs="Arial"/>
+                <w:rFonts w:eastAsia="Arial" w:cs="Arial"/>
                 <w:sz w:val="20"/>
               </w:rPr>
             </w:pPr>
@@ -1549,13 +1684,753 @@
             </w:r>
             <w:r>
               <w:rPr>
-                <w:rFonts w:ascii="Arial" w:hAnsi="Arial" w:eastAsia="Arial" w:cs="Arial"/>
+                <w:rFonts w:eastAsia="Arial" w:cs="Arial"/>
                 <w:sz w:val="20"/>
               </w:rPr>
             </w:r>
             <w:r>
               <w:rPr>
+                <w:rFonts w:eastAsia="Arial" w:cs="Arial"/>
+                <w:sz w:val="20"/>
+              </w:rPr>
+            </w:r>
+          </w:p>
+        </w:tc>
+        <w:tc>
+          <w:tcPr>
+            <w:shd w:val="clear" w:color="ffffff" w:fill="ffffff"/>
+            <w:tcBorders/>
+            <w:tcW w:w="2977" w:type="dxa"/>
+            <w:vMerge w:val="restart"/>
+            <w:textDirection w:val="lrTb"/>
+            <w:noWrap w:val="false"/>
+          </w:tcPr>
+          <w:p>
+            <w:pPr>
+              <w:pStyle w:val="1372"/>
+              <w:widowControl w:val="false"/>
+              <w:pBdr/>
+              <w:spacing/>
+              <w:ind/>
+              <w:jc w:val="right"/>
+              <w:rPr>
                 <w:rFonts w:ascii="Arial" w:hAnsi="Arial" w:eastAsia="Arial" w:cs="Arial"/>
+                <w:sz w:val="20"/>
+                <w:lang w:val="en-US"/>
+              </w:rPr>
+            </w:pPr>
+            <w:r>
+              <w:rPr>
+                <w:rFonts w:eastAsia="Arial" w:cs="Arial"/>
+                <w:b/>
+                <w:color w:val="000000" w:themeColor="text1"/>
+                <w:sz w:val="20"/>
+              </w:rPr>
+              <w:t xml:space="preserve">{{ translate(</w:t>
+            </w:r>
+            <w:r>
+              <w:rPr>
+                <w:rFonts w:eastAsia="Arial" w:cs="Arial"/>
+                <w:b/>
+                <w:color w:val="000000" w:themeColor="text1"/>
+                <w:sz w:val="20"/>
+                <w:lang w:val="en-US"/>
+              </w:rPr>
+              <w:t xml:space="preserve">'</w:t>
+            </w:r>
+            <w:r>
+              <w:rPr>
+                <w:rFonts w:eastAsia="Arial" w:cs="Arial"/>
+                <w:b/>
+                <w:color w:val="000000" w:themeColor="text1"/>
+                <w:sz w:val="20"/>
+                <w:lang w:val="en-US"/>
+              </w:rPr>
+              <w:t xml:space="preserve">Buyer Reference</w:t>
+            </w:r>
+            <w:r>
+              <w:rPr>
+                <w:rFonts w:eastAsia="Arial" w:cs="Arial"/>
+                <w:b/>
+                <w:color w:val="000000" w:themeColor="text1"/>
+                <w:sz w:val="20"/>
+                <w:lang w:val="en-US"/>
+              </w:rPr>
+              <w:t xml:space="preserve">'</w:t>
+            </w:r>
+            <w:r>
+              <w:rPr>
+                <w:rFonts w:eastAsia="Arial" w:cs="Arial"/>
+                <w:b/>
+                <w:color w:val="000000" w:themeColor="text1"/>
+                <w:sz w:val="20"/>
+              </w:rPr>
+              <w:t xml:space="preserve">)}}</w:t>
+            </w:r>
+            <w:r>
+              <w:rPr>
+                <w:rFonts w:eastAsia="Arial" w:cs="Arial"/>
+                <w:b/>
+                <w:sz w:val="20"/>
+                <w:szCs w:val="20"/>
+              </w:rPr>
+              <w:t xml:space="preserve">:</w:t>
+            </w:r>
+            <w:r>
+              <w:rPr>
+                <w:rFonts w:ascii="Arial" w:hAnsi="Arial" w:eastAsia="Arial" w:cs="Arial"/>
+                <w:sz w:val="20"/>
+                <w:lang w:val="en-US"/>
+              </w:rPr>
+            </w:r>
+            <w:r>
+              <w:rPr>
+                <w:rFonts w:ascii="Arial" w:hAnsi="Arial" w:eastAsia="Arial" w:cs="Arial"/>
+                <w:sz w:val="20"/>
+                <w:lang w:val="en-US"/>
+              </w:rPr>
+            </w:r>
+          </w:p>
+        </w:tc>
+        <w:tc>
+          <w:tcPr>
+            <w:shd w:val="clear" w:color="ffffff" w:fill="ffffff"/>
+            <w:tcBorders/>
+            <w:tcW w:w="2126" w:type="dxa"/>
+            <w:vMerge w:val="restart"/>
+            <w:textDirection w:val="lrTb"/>
+            <w:noWrap w:val="false"/>
+          </w:tcPr>
+          <w:p>
+            <w:pPr>
+              <w:pStyle w:val="1372"/>
+              <w:widowControl w:val="false"/>
+              <w:pBdr/>
+              <w:spacing w:after="0" w:before="0" w:line="240" w:lineRule="auto"/>
+              <w:ind/>
+              <w:jc w:val="right"/>
+              <w:rPr>
+                <w:rFonts w:eastAsia="Arial" w:cs="Arial"/>
+                <w:sz w:val="20"/>
+              </w:rPr>
+            </w:pPr>
+            <w:r>
+              <w:rPr>
+                <w:rFonts w:eastAsia="Arial" w:cs="Arial"/>
+                <w:sz w:val="20"/>
+              </w:rPr>
+            </w:r>
+            <w:r>
+              <w:rPr>
+                <w:rFonts w:eastAsia="Arial" w:cs="Arial"/>
+                <w:sz w:val="20"/>
+                <w:szCs w:val="20"/>
+              </w:rPr>
+              <w:t xml:space="preserve">{</w:t>
+            </w:r>
+            <w:r>
+              <w:rPr>
+                <w:rFonts w:eastAsia="Arial" w:cs="Arial"/>
+                <w:sz w:val="20"/>
+                <w:szCs w:val="20"/>
+              </w:rPr>
+              <w:t xml:space="preserve">{</w:t>
+            </w:r>
+            <w:r>
+              <w:rPr>
+                <w:rFonts w:eastAsia="Arial" w:cs="Arial"/>
+                <w:sz w:val="20"/>
+                <w:szCs w:val="20"/>
+              </w:rPr>
+              <w:t xml:space="preserve">record.</w:t>
+            </w:r>
+            <w:r>
+              <w:rPr>
+                <w:rFonts w:eastAsia="Arial" w:cs="Arial"/>
+                <w:sz w:val="20"/>
+                <w:szCs w:val="20"/>
+              </w:rPr>
+              <w:t xml:space="preserve">buyer_reference</w:t>
+            </w:r>
+            <w:r>
+              <w:rPr>
+                <w:rFonts w:eastAsia="Arial" w:cs="Arial"/>
+                <w:sz w:val="20"/>
+                <w:szCs w:val="20"/>
+              </w:rPr>
+              <w:t xml:space="preserve">}</w:t>
+            </w:r>
+            <w:r>
+              <w:rPr>
+                <w:rFonts w:eastAsia="Arial" w:cs="Arial"/>
+                <w:sz w:val="20"/>
+                <w:szCs w:val="20"/>
+              </w:rPr>
+              <w:t xml:space="preserve">}</w:t>
+            </w:r>
+            <w:r>
+              <w:rPr>
+                <w:rFonts w:eastAsia="Arial" w:cs="Arial"/>
+                <w:sz w:val="20"/>
+              </w:rPr>
+            </w:r>
+            <w:r>
+              <w:rPr>
+                <w:rFonts w:eastAsia="Arial" w:cs="Arial"/>
+                <w:sz w:val="20"/>
+              </w:rPr>
+            </w:r>
+          </w:p>
+        </w:tc>
+      </w:tr>
+      <w:tr>
+        <w:trPr>
+          <w:trHeight w:val="253"/>
+        </w:trPr>
+        <w:tc>
+          <w:tcPr>
+            <w:shd w:val="clear" w:color="ffffff" w:fill="ffffff"/>
+            <w:tcBorders/>
+            <w:tcW w:w="4744" w:type="dxa"/>
+            <w:vMerge w:val="restart"/>
+            <w:textDirection w:val="lrTb"/>
+            <w:noWrap w:val="false"/>
+          </w:tcPr>
+          <w:p>
+            <w:pPr>
+              <w:pStyle w:val="1372"/>
+              <w:widowControl w:val="false"/>
+              <w:pBdr/>
+              <w:spacing w:after="0" w:before="0" w:line="240" w:lineRule="auto"/>
+              <w:ind/>
+              <w:rPr>
+                <w:rFonts w:eastAsia="Arial" w:cs="Arial"/>
+                <w:sz w:val="20"/>
+              </w:rPr>
+            </w:pPr>
+            <w:r>
+              <w:rPr>
+                <w:rFonts w:eastAsia="Arial" w:cs="Arial"/>
+                <w:sz w:val="20"/>
+              </w:rPr>
+            </w:r>
+            <w:r>
+              <w:rPr>
+                <w:rFonts w:eastAsia="Arial" w:cs="Arial"/>
+                <w:sz w:val="20"/>
+              </w:rPr>
+            </w:r>
+            <w:r>
+              <w:rPr>
+                <w:rFonts w:eastAsia="Arial" w:cs="Arial"/>
+                <w:sz w:val="20"/>
+              </w:rPr>
+            </w:r>
+          </w:p>
+        </w:tc>
+        <w:tc>
+          <w:tcPr>
+            <w:shd w:val="clear" w:color="ffffff" w:fill="ffffff"/>
+            <w:tcBorders/>
+            <w:tcW w:w="216" w:type="dxa"/>
+            <w:vMerge w:val="restart"/>
+            <w:textDirection w:val="lrTb"/>
+            <w:noWrap w:val="false"/>
+          </w:tcPr>
+          <w:p>
+            <w:pPr>
+              <w:pStyle w:val="1372"/>
+              <w:widowControl w:val="false"/>
+              <w:pBdr/>
+              <w:spacing w:after="0" w:before="0" w:line="240" w:lineRule="auto"/>
+              <w:ind/>
+              <w:rPr>
+                <w:rFonts w:eastAsia="Arial" w:cs="Arial"/>
+                <w:sz w:val="20"/>
+              </w:rPr>
+            </w:pPr>
+            <w:r>
+              <w:rPr>
+                <w:rFonts w:eastAsia="Arial" w:cs="Arial"/>
+                <w:sz w:val="20"/>
+              </w:rPr>
+            </w:r>
+            <w:r>
+              <w:rPr>
+                <w:rFonts w:eastAsia="Arial" w:cs="Arial"/>
+                <w:sz w:val="20"/>
+              </w:rPr>
+            </w:r>
+            <w:r>
+              <w:rPr>
+                <w:rFonts w:eastAsia="Arial" w:cs="Arial"/>
+                <w:sz w:val="20"/>
+              </w:rPr>
+            </w:r>
+          </w:p>
+        </w:tc>
+        <w:tc>
+          <w:tcPr>
+            <w:shd w:val="clear" w:color="ffffff" w:fill="ffffff"/>
+            <w:tcBorders/>
+            <w:tcW w:w="2977" w:type="dxa"/>
+            <w:vMerge w:val="restart"/>
+            <w:textDirection w:val="lrTb"/>
+            <w:noWrap w:val="false"/>
+          </w:tcPr>
+          <w:p>
+            <w:pPr>
+              <w:pStyle w:val="1372"/>
+              <w:widowControl w:val="false"/>
+              <w:pBdr/>
+              <w:spacing/>
+              <w:ind/>
+              <w:jc w:val="right"/>
+              <w:rPr>
+                <w:rFonts w:ascii="Arial" w:hAnsi="Arial" w:eastAsia="Arial" w:cs="Arial"/>
+                <w:sz w:val="20"/>
+                <w:lang w:val="en-US"/>
+              </w:rPr>
+            </w:pPr>
+            <w:r>
+              <w:rPr>
+                <w:rFonts w:eastAsia="Arial" w:cs="Arial"/>
+                <w:b/>
+                <w:color w:val="000000" w:themeColor="text1"/>
+                <w:sz w:val="20"/>
+              </w:rPr>
+              <w:t xml:space="preserve">{{ translate(</w:t>
+            </w:r>
+            <w:r>
+              <w:rPr>
+                <w:rFonts w:eastAsia="Arial" w:cs="Arial"/>
+                <w:b/>
+                <w:color w:val="000000" w:themeColor="text1"/>
+                <w:sz w:val="20"/>
+                <w:lang w:val="en-US"/>
+              </w:rPr>
+              <w:t xml:space="preserve">'</w:t>
+            </w:r>
+            <w:r>
+              <w:rPr>
+                <w:rFonts w:eastAsia="Arial" w:cs="Arial"/>
+                <w:b/>
+                <w:color w:val="000000" w:themeColor="text1"/>
+                <w:sz w:val="20"/>
+                <w:lang w:val="en-US"/>
+              </w:rPr>
+              <w:t xml:space="preserve">Purchase Order Reference</w:t>
+            </w:r>
+            <w:r>
+              <w:rPr>
+                <w:rFonts w:eastAsia="Arial" w:cs="Arial"/>
+                <w:b/>
+                <w:color w:val="000000" w:themeColor="text1"/>
+                <w:sz w:val="20"/>
+                <w:lang w:val="en-US"/>
+              </w:rPr>
+              <w:t xml:space="preserve">'</w:t>
+            </w:r>
+            <w:r>
+              <w:rPr>
+                <w:rFonts w:eastAsia="Arial" w:cs="Arial"/>
+                <w:b/>
+                <w:color w:val="000000" w:themeColor="text1"/>
+                <w:sz w:val="20"/>
+              </w:rPr>
+              <w:t xml:space="preserve">)}}</w:t>
+            </w:r>
+            <w:r>
+              <w:rPr>
+                <w:rFonts w:eastAsia="Arial" w:cs="Arial"/>
+                <w:b/>
+                <w:sz w:val="20"/>
+                <w:szCs w:val="20"/>
+              </w:rPr>
+              <w:t xml:space="preserve">:</w:t>
+            </w:r>
+            <w:r>
+              <w:rPr>
+                <w:rFonts w:ascii="Arial" w:hAnsi="Arial" w:eastAsia="Arial" w:cs="Arial"/>
+                <w:sz w:val="20"/>
+                <w:lang w:val="en-US"/>
+              </w:rPr>
+            </w:r>
+            <w:r>
+              <w:rPr>
+                <w:rFonts w:ascii="Arial" w:hAnsi="Arial" w:eastAsia="Arial" w:cs="Arial"/>
+                <w:sz w:val="20"/>
+                <w:lang w:val="en-US"/>
+              </w:rPr>
+            </w:r>
+          </w:p>
+        </w:tc>
+        <w:tc>
+          <w:tcPr>
+            <w:shd w:val="clear" w:color="ffffff" w:fill="ffffff"/>
+            <w:tcBorders/>
+            <w:tcW w:w="2126" w:type="dxa"/>
+            <w:vMerge w:val="restart"/>
+            <w:textDirection w:val="lrTb"/>
+            <w:noWrap w:val="false"/>
+          </w:tcPr>
+          <w:p>
+            <w:pPr>
+              <w:pStyle w:val="1372"/>
+              <w:widowControl w:val="false"/>
+              <w:pBdr/>
+              <w:spacing w:after="0" w:before="0" w:line="240" w:lineRule="auto"/>
+              <w:ind/>
+              <w:jc w:val="right"/>
+              <w:rPr>
+                <w:rFonts w:eastAsia="Arial" w:cs="Arial"/>
+                <w:sz w:val="20"/>
+              </w:rPr>
+            </w:pPr>
+            <w:r>
+              <w:rPr>
+                <w:rFonts w:eastAsia="Arial" w:cs="Arial"/>
+                <w:sz w:val="20"/>
+              </w:rPr>
+            </w:r>
+            <w:r>
+              <w:rPr>
+                <w:rFonts w:eastAsia="Arial" w:cs="Arial"/>
+                <w:sz w:val="20"/>
+                <w:szCs w:val="20"/>
+              </w:rPr>
+              <w:t xml:space="preserve">{</w:t>
+            </w:r>
+            <w:r>
+              <w:rPr>
+                <w:rFonts w:eastAsia="Arial" w:cs="Arial"/>
+                <w:sz w:val="20"/>
+                <w:szCs w:val="20"/>
+              </w:rPr>
+              <w:t xml:space="preserve">{</w:t>
+            </w:r>
+            <w:r>
+              <w:rPr>
+                <w:rFonts w:eastAsia="Arial" w:cs="Arial"/>
+                <w:sz w:val="20"/>
+                <w:szCs w:val="20"/>
+              </w:rPr>
+              <w:t xml:space="preserve">record.</w:t>
+            </w:r>
+            <w:r>
+              <w:rPr>
+                <w:rFonts w:eastAsia="Arial" w:cs="Arial"/>
+                <w:sz w:val="20"/>
+                <w:szCs w:val="20"/>
+              </w:rPr>
+              <w:t xml:space="preserve">purchase_order_referenc</w:t>
+            </w:r>
+            <w:r>
+              <w:rPr>
+                <w:rFonts w:eastAsia="Arial" w:cs="Arial"/>
+                <w:sz w:val="20"/>
+                <w:szCs w:val="20"/>
+              </w:rPr>
+              <w:t xml:space="preserve">e</w:t>
+            </w:r>
+            <w:r>
+              <w:rPr>
+                <w:rFonts w:eastAsia="Arial" w:cs="Arial"/>
+                <w:sz w:val="20"/>
+                <w:szCs w:val="20"/>
+              </w:rPr>
+              <w:t xml:space="preserve">}</w:t>
+            </w:r>
+            <w:r>
+              <w:rPr>
+                <w:rFonts w:eastAsia="Arial" w:cs="Arial"/>
+                <w:sz w:val="20"/>
+                <w:szCs w:val="20"/>
+              </w:rPr>
+              <w:t xml:space="preserve">}</w:t>
+            </w:r>
+            <w:r>
+              <w:rPr>
+                <w:rFonts w:eastAsia="Arial" w:cs="Arial"/>
+                <w:sz w:val="20"/>
+              </w:rPr>
+            </w:r>
+            <w:r>
+              <w:rPr>
+                <w:rFonts w:eastAsia="Arial" w:cs="Arial"/>
+                <w:sz w:val="20"/>
+              </w:rPr>
+            </w:r>
+          </w:p>
+        </w:tc>
+      </w:tr>
+      <w:tr>
+        <w:trPr>
+          <w:trHeight w:val="253"/>
+        </w:trPr>
+        <w:tc>
+          <w:tcPr>
+            <w:shd w:val="clear" w:color="ffffff" w:fill="ffffff"/>
+            <w:tcBorders/>
+            <w:tcW w:w="4744" w:type="dxa"/>
+            <w:vMerge w:val="restart"/>
+            <w:textDirection w:val="lrTb"/>
+            <w:noWrap w:val="false"/>
+          </w:tcPr>
+          <w:p>
+            <w:pPr>
+              <w:pStyle w:val="1372"/>
+              <w:widowControl w:val="false"/>
+              <w:pBdr/>
+              <w:spacing w:after="0" w:before="0" w:line="240" w:lineRule="auto"/>
+              <w:ind/>
+              <w:rPr>
+                <w:rFonts w:eastAsia="Arial" w:cs="Arial"/>
+                <w:sz w:val="20"/>
+              </w:rPr>
+            </w:pPr>
+            <w:r>
+              <w:rPr>
+                <w:rFonts w:eastAsia="Arial" w:cs="Arial"/>
+                <w:sz w:val="20"/>
+              </w:rPr>
+            </w:r>
+            <w:r>
+              <w:rPr>
+                <w:rFonts w:eastAsia="Arial" w:cs="Arial"/>
+                <w:sz w:val="20"/>
+              </w:rPr>
+            </w:r>
+            <w:r>
+              <w:rPr>
+                <w:rFonts w:eastAsia="Arial" w:cs="Arial"/>
+                <w:sz w:val="20"/>
+              </w:rPr>
+            </w:r>
+          </w:p>
+        </w:tc>
+        <w:tc>
+          <w:tcPr>
+            <w:shd w:val="clear" w:color="ffffff" w:fill="ffffff"/>
+            <w:tcBorders/>
+            <w:tcW w:w="216" w:type="dxa"/>
+            <w:vMerge w:val="restart"/>
+            <w:textDirection w:val="lrTb"/>
+            <w:noWrap w:val="false"/>
+          </w:tcPr>
+          <w:p>
+            <w:pPr>
+              <w:pStyle w:val="1372"/>
+              <w:widowControl w:val="false"/>
+              <w:pBdr/>
+              <w:spacing w:after="0" w:before="0" w:line="240" w:lineRule="auto"/>
+              <w:ind/>
+              <w:rPr>
+                <w:rFonts w:eastAsia="Arial" w:cs="Arial"/>
+                <w:sz w:val="20"/>
+              </w:rPr>
+            </w:pPr>
+            <w:r>
+              <w:rPr>
+                <w:rFonts w:eastAsia="Arial" w:cs="Arial"/>
+                <w:sz w:val="20"/>
+              </w:rPr>
+            </w:r>
+            <w:r>
+              <w:rPr>
+                <w:rFonts w:eastAsia="Arial" w:cs="Arial"/>
+                <w:sz w:val="20"/>
+              </w:rPr>
+            </w:r>
+            <w:r>
+              <w:rPr>
+                <w:rFonts w:eastAsia="Arial" w:cs="Arial"/>
+                <w:sz w:val="20"/>
+              </w:rPr>
+            </w:r>
+          </w:p>
+        </w:tc>
+        <w:tc>
+          <w:tcPr>
+            <w:shd w:val="clear" w:color="ffffff" w:fill="ffffff"/>
+            <w:tcBorders/>
+            <w:tcW w:w="2977" w:type="dxa"/>
+            <w:vMerge w:val="restart"/>
+            <w:textDirection w:val="lrTb"/>
+            <w:noWrap w:val="false"/>
+          </w:tcPr>
+          <w:p>
+            <w:pPr>
+              <w:pStyle w:val="1372"/>
+              <w:widowControl w:val="false"/>
+              <w:pBdr/>
+              <w:spacing/>
+              <w:ind/>
+              <w:jc w:val="right"/>
+              <w:rPr>
+                <w:rFonts w:ascii="Arial" w:hAnsi="Arial" w:eastAsia="Arial" w:cs="Arial"/>
+                <w:sz w:val="20"/>
+                <w:lang w:val="en-US"/>
+              </w:rPr>
+            </w:pPr>
+            <w:r>
+              <w:rPr>
+                <w:rFonts w:eastAsia="Arial" w:cs="Arial"/>
+                <w:b/>
+                <w:color w:val="000000" w:themeColor="text1"/>
+                <w:sz w:val="20"/>
+              </w:rPr>
+              <w:t xml:space="preserve">{{ translate(</w:t>
+            </w:r>
+            <w:r>
+              <w:rPr>
+                <w:rFonts w:eastAsia="Arial" w:cs="Arial"/>
+                <w:b/>
+                <w:color w:val="000000" w:themeColor="text1"/>
+                <w:sz w:val="20"/>
+                <w:lang w:val="en-US"/>
+              </w:rPr>
+              <w:t xml:space="preserve">'</w:t>
+            </w:r>
+            <w:r>
+              <w:rPr>
+                <w:rFonts w:eastAsia="Arial" w:cs="Arial"/>
+                <w:b/>
+                <w:color w:val="000000" w:themeColor="text1"/>
+                <w:sz w:val="20"/>
+                <w:lang w:val="en-US"/>
+              </w:rPr>
+              <w:t xml:space="preserve">Project Reference</w:t>
+            </w:r>
+            <w:r>
+              <w:rPr>
+                <w:rFonts w:eastAsia="Arial" w:cs="Arial"/>
+                <w:b/>
+                <w:color w:val="000000" w:themeColor="text1"/>
+                <w:sz w:val="20"/>
+                <w:lang w:val="en-US"/>
+              </w:rPr>
+              <w:t xml:space="preserve">'</w:t>
+            </w:r>
+            <w:r>
+              <w:rPr>
+                <w:rFonts w:eastAsia="Arial" w:cs="Arial"/>
+                <w:b/>
+                <w:color w:val="000000" w:themeColor="text1"/>
+                <w:sz w:val="20"/>
+              </w:rPr>
+              <w:t xml:space="preserve">)}}</w:t>
+            </w:r>
+            <w:r>
+              <w:rPr>
+                <w:rFonts w:eastAsia="Arial" w:cs="Arial"/>
+                <w:b/>
+                <w:sz w:val="20"/>
+                <w:szCs w:val="20"/>
+              </w:rPr>
+              <w:t xml:space="preserve">:</w:t>
+            </w:r>
+            <w:r>
+              <w:rPr>
+                <w:rFonts w:ascii="Arial" w:hAnsi="Arial" w:eastAsia="Arial" w:cs="Arial"/>
+                <w:sz w:val="20"/>
+                <w:lang w:val="en-US"/>
+              </w:rPr>
+            </w:r>
+            <w:r>
+              <w:rPr>
+                <w:rFonts w:ascii="Arial" w:hAnsi="Arial" w:eastAsia="Arial" w:cs="Arial"/>
+                <w:sz w:val="20"/>
+                <w:lang w:val="en-US"/>
+              </w:rPr>
+            </w:r>
+          </w:p>
+        </w:tc>
+        <w:tc>
+          <w:tcPr>
+            <w:shd w:val="clear" w:color="ffffff" w:fill="ffffff"/>
+            <w:tcBorders/>
+            <w:tcW w:w="2126" w:type="dxa"/>
+            <w:vMerge w:val="restart"/>
+            <w:textDirection w:val="lrTb"/>
+            <w:noWrap w:val="false"/>
+          </w:tcPr>
+          <w:p>
+            <w:pPr>
+              <w:pStyle w:val="1372"/>
+              <w:widowControl w:val="false"/>
+              <w:pBdr/>
+              <w:spacing w:after="0" w:before="0" w:line="240" w:lineRule="auto"/>
+              <w:ind/>
+              <w:jc w:val="right"/>
+              <w:rPr>
+                <w:rFonts w:eastAsia="Arial" w:cs="Arial"/>
+                <w:sz w:val="20"/>
+              </w:rPr>
+            </w:pPr>
+            <w:r>
+              <w:rPr>
+                <w:rFonts w:eastAsia="Arial" w:cs="Arial"/>
+                <w:sz w:val="20"/>
+              </w:rPr>
+            </w:r>
+            <w:r>
+              <w:rPr>
+                <w:rFonts w:eastAsia="Arial" w:cs="Arial"/>
+                <w:sz w:val="20"/>
+                <w:szCs w:val="20"/>
+              </w:rPr>
+              <w:t xml:space="preserve">{</w:t>
+            </w:r>
+            <w:r>
+              <w:rPr>
+                <w:rFonts w:eastAsia="Arial" w:cs="Arial"/>
+                <w:sz w:val="20"/>
+                <w:szCs w:val="20"/>
+              </w:rPr>
+              <w:t xml:space="preserve">{</w:t>
+            </w:r>
+            <w:r>
+              <w:rPr>
+                <w:rFonts w:eastAsia="Arial" w:cs="Arial"/>
+                <w:sz w:val="20"/>
+                <w:szCs w:val="20"/>
+              </w:rPr>
+              <w:t xml:space="preserve">record.</w:t>
+            </w:r>
+            <w:r>
+              <w:rPr>
+                <w:rFonts w:eastAsia="Arial" w:cs="Arial"/>
+                <w:sz w:val="20"/>
+                <w:szCs w:val="20"/>
+              </w:rPr>
+              <w:t xml:space="preserve">project_reference</w:t>
+            </w:r>
+            <w:r>
+              <w:rPr>
+                <w:rFonts w:eastAsia="Arial" w:cs="Arial"/>
+                <w:sz w:val="20"/>
+                <w:szCs w:val="20"/>
+              </w:rPr>
+              <w:t xml:space="preserve">}</w:t>
+            </w:r>
+            <w:r>
+              <w:rPr>
+                <w:rFonts w:eastAsia="Arial" w:cs="Arial"/>
+                <w:sz w:val="20"/>
+                <w:szCs w:val="20"/>
+              </w:rPr>
+              <w:t xml:space="preserve">}</w:t>
+            </w:r>
+            <w:r>
+              <w:rPr>
+                <w:rFonts w:eastAsia="Arial" w:cs="Arial"/>
+                <w:sz w:val="20"/>
+              </w:rPr>
+            </w:r>
+            <w:r>
+              <w:rPr>
+                <w:rFonts w:eastAsia="Arial" w:cs="Arial"/>
                 <w:sz w:val="20"/>
               </w:rPr>
             </w:r>
@@ -1576,7 +2451,7 @@
           </w:tcPr>
           <w:p>
             <w:pPr>
-              <w:pStyle w:val="1299"/>
+              <w:pStyle w:val="1372"/>
               <w:widowControl w:val="false"/>
               <w:pBdr/>
               <w:spacing w:after="0" w:before="0" w:line="240" w:lineRule="auto"/>
@@ -1610,13 +2485,13 @@
           <w:tcPr>
             <w:shd w:val="clear" w:color="auto" w:fill="auto"/>
             <w:tcBorders/>
-            <w:tcW w:w="499" w:type="dxa"/>
+            <w:tcW w:w="216" w:type="dxa"/>
             <w:textDirection w:val="lrTb"/>
             <w:noWrap w:val="false"/>
           </w:tcPr>
           <w:p>
             <w:pPr>
-              <w:pStyle w:val="1299"/>
+              <w:pStyle w:val="1372"/>
               <w:widowControl w:val="false"/>
               <w:pBdr/>
               <w:spacing w:after="0" w:before="0" w:line="240" w:lineRule="auto"/>
@@ -1650,39 +2525,93 @@
           <w:tcPr>
             <w:shd w:val="clear" w:color="auto" w:fill="auto"/>
             <w:tcBorders/>
-            <w:tcW w:w="3122" w:type="dxa"/>
+            <w:tcW w:w="2977" w:type="dxa"/>
             <w:textDirection w:val="lrTb"/>
             <w:noWrap w:val="false"/>
           </w:tcPr>
           <w:p>
             <w:pPr>
-              <w:pStyle w:val="1299"/>
+              <w:pStyle w:val="1372"/>
               <w:widowControl w:val="false"/>
               <w:pBdr/>
-              <w:spacing w:after="0" w:before="0" w:line="240" w:lineRule="auto"/>
+              <w:spacing/>
               <w:ind/>
               <w:jc w:val="right"/>
               <w:rPr>
                 <w:rFonts w:ascii="Arial" w:hAnsi="Arial" w:eastAsia="Arial" w:cs="Arial"/>
                 <w:sz w:val="20"/>
+                <w:lang w:val="en-US"/>
               </w:rPr>
             </w:pPr>
             <w:r>
               <w:rPr>
                 <w:rFonts w:eastAsia="Arial" w:cs="Arial"/>
+                <w:b/>
+                <w:color w:val="000000" w:themeColor="text1"/>
                 <w:sz w:val="20"/>
+              </w:rPr>
+              <w:t xml:space="preserve">{{ translate(</w:t>
+            </w:r>
+            <w:r>
+              <w:rPr>
+                <w:rFonts w:eastAsia="Arial" w:cs="Arial"/>
+                <w:b/>
+                <w:color w:val="000000" w:themeColor="text1"/>
+                <w:sz w:val="20"/>
+                <w:lang w:val="en-US"/>
+              </w:rPr>
+              <w:t xml:space="preserve">'</w:t>
+            </w:r>
+            <w:r>
+              <w:rPr>
+                <w:rFonts w:eastAsia="Arial" w:cs="Arial"/>
+                <w:b/>
+                <w:color w:val="000000" w:themeColor="text1"/>
+                <w:sz w:val="20"/>
+                <w:lang w:val="en-US"/>
+              </w:rPr>
+              <w:t xml:space="preserve">Reference Person</w:t>
+            </w:r>
+            <w:r>
+              <w:rPr>
+                <w:rFonts w:eastAsia="Arial" w:cs="Arial"/>
+                <w:b/>
+                <w:color w:val="000000" w:themeColor="text1"/>
+                <w:sz w:val="20"/>
+                <w:lang w:val="en-US"/>
+              </w:rPr>
+              <w:t xml:space="preserve">'</w:t>
+            </w:r>
+            <w:r>
+              <w:rPr>
+                <w:rFonts w:eastAsia="Arial" w:cs="Arial"/>
+                <w:b/>
+                <w:color w:val="000000" w:themeColor="text1"/>
+                <w:sz w:val="20"/>
+              </w:rPr>
+              <w:t xml:space="preserve">)}}</w:t>
+            </w:r>
+            <w:r>
+              <w:rPr>
+                <w:rFonts w:eastAsia="Arial" w:cs="Arial"/>
+                <w:b/>
+                <w:sz w:val="20"/>
+                <w:szCs w:val="20"/>
+              </w:rPr>
+              <w:t xml:space="preserve">:</w:t>
+            </w:r>
+            <w:r>
+              <w:rPr>
+                <w:rFonts w:ascii="Arial" w:hAnsi="Arial" w:eastAsia="Arial" w:cs="Arial"/>
+                <w:sz w:val="20"/>
+                <w:lang w:val="en-US"/>
               </w:rPr>
             </w:r>
             <w:r>
               <w:rPr>
                 <w:rFonts w:ascii="Arial" w:hAnsi="Arial" w:eastAsia="Arial" w:cs="Arial"/>
                 <w:sz w:val="20"/>
-              </w:rPr>
-            </w:r>
-            <w:r>
-              <w:rPr>
-                <w:rFonts w:ascii="Arial" w:hAnsi="Arial" w:eastAsia="Arial" w:cs="Arial"/>
-                <w:sz w:val="20"/>
+                <w:lang w:val="en-US"/>
               </w:rPr>
             </w:r>
           </w:p>
@@ -1691,39 +2620,90 @@
           <w:tcPr>
             <w:shd w:val="clear" w:color="auto" w:fill="auto"/>
             <w:tcBorders/>
-            <w:tcW w:w="1697" w:type="dxa"/>
+            <w:tcW w:w="2126" w:type="dxa"/>
             <w:textDirection w:val="lrTb"/>
             <w:noWrap w:val="false"/>
           </w:tcPr>
           <w:p>
             <w:pPr>
-              <w:pStyle w:val="1299"/>
               <w:widowControl w:val="false"/>
               <w:pBdr/>
-              <w:spacing w:after="0" w:before="0" w:line="240" w:lineRule="auto"/>
+              <w:spacing w:after="0" w:line="240" w:lineRule="auto"/>
               <w:ind/>
               <w:jc w:val="right"/>
               <w:rPr>
                 <w:rFonts w:ascii="Arial" w:hAnsi="Arial" w:eastAsia="Arial" w:cs="Arial"/>
                 <w:sz w:val="20"/>
+                <w:lang w:val="en-US"/>
               </w:rPr>
             </w:pPr>
             <w:r>
               <w:rPr>
+                <w:rFonts w:ascii="Arial" w:hAnsi="Arial" w:eastAsia="Arial" w:cs="Arial"/>
+                <w:sz w:val="20"/>
+                <w:lang w:val="en-US"/>
+              </w:rPr>
+            </w:r>
+            <w:r>
+              <w:rPr>
                 <w:rFonts w:eastAsia="Arial" w:cs="Arial"/>
                 <w:sz w:val="20"/>
+                <w:szCs w:val="20"/>
+              </w:rPr>
+              <w:t xml:space="preserve">{{record.c</w:t>
+            </w:r>
+            <w:r>
+              <w:rPr>
+                <w:rFonts w:eastAsia="Arial" w:cs="Arial"/>
+                <w:sz w:val="20"/>
+                <w:szCs w:val="20"/>
+              </w:rPr>
+              <w:t xml:space="preserve">ontact_id</w:t>
+            </w:r>
+            <w:r>
+              <w:rPr>
+                <w:rFonts w:eastAsia="Arial" w:cs="Arial"/>
+                <w:sz w:val="20"/>
+                <w:szCs w:val="20"/>
+              </w:rPr>
+              <w:t xml:space="preserve">.</w:t>
+            </w:r>
+            <w:r>
+              <w:rPr>
+                <w:rFonts w:eastAsia="Arial" w:cs="Arial"/>
+                <w:sz w:val="20"/>
+                <w:szCs w:val="20"/>
+              </w:rPr>
+              <w:t xml:space="preserve">n_fileas</w:t>
+            </w:r>
+            <w:r>
+              <w:rPr>
+                <w:rFonts w:eastAsia="Arial" w:cs="Arial"/>
+                <w:sz w:val="20"/>
+                <w:szCs w:val="20"/>
+              </w:rPr>
+              <w:t xml:space="preserve">}</w:t>
+            </w:r>
+            <w:r>
+              <w:rPr>
+                <w:rFonts w:eastAsia="Arial" w:cs="Arial"/>
+                <w:sz w:val="20"/>
+                <w:szCs w:val="20"/>
+              </w:rPr>
+              <w:t xml:space="preserve">}</w:t>
+            </w:r>
+            <w:r>
+              <w:rPr>
+                <w:rFonts w:ascii="Arial" w:hAnsi="Arial" w:eastAsia="Arial" w:cs="Arial"/>
+                <w:sz w:val="20"/>
+                <w:lang w:val="en-US"/>
               </w:rPr>
             </w:r>
             <w:r>
               <w:rPr>
                 <w:rFonts w:ascii="Arial" w:hAnsi="Arial" w:eastAsia="Arial" w:cs="Arial"/>
                 <w:sz w:val="20"/>
-              </w:rPr>
-            </w:r>
-            <w:r>
-              <w:rPr>
-                <w:rFonts w:ascii="Arial" w:hAnsi="Arial" w:eastAsia="Arial" w:cs="Arial"/>
-                <w:sz w:val="20"/>
+                <w:lang w:val="en-US"/>
               </w:rPr>
             </w:r>
           </w:p>
@@ -1732,135 +2712,54 @@
     </w:tbl>
     <w:p>
       <w:pPr>
-        <w:pStyle w:val="1299"/>
+        <w:pStyle w:val="1372"/>
         <w:pBdr/>
         <w:spacing/>
         <w:ind/>
         <w:rPr>
           <w:rFonts w:ascii="Arial" w:hAnsi="Arial" w:eastAsia="Arial" w:cs="Arial"/>
+          <w:b/>
+          <w:bCs/>
+          <w:sz w:val="20"/>
+          <w:szCs w:val="20"/>
         </w:rPr>
       </w:pPr>
-      <w:r>
-        <w:rPr>
-          <w:rFonts w:eastAsia="Arial" w:cs="Arial" w:cstheme="minorHAnsi"/>
-        </w:rPr>
-      </w:r>
       <w:r>
         <w:rPr>
           <w:rFonts w:ascii="Arial" w:hAnsi="Arial" w:eastAsia="Arial" w:cs="Arial"/>
-        </w:rPr>
-      </w:r>
-      <w:r>
-        <w:rPr>
-          <w:rFonts w:ascii="Arial" w:hAnsi="Arial" w:eastAsia="Arial" w:cs="Arial"/>
-        </w:rPr>
-      </w:r>
-    </w:p>
-    <w:p>
-      <w:pPr>
-        <w:pStyle w:val="1299"/>
-        <w:pBdr/>
-        <w:spacing/>
-        <w:ind/>
-        <w:rPr>
-          <w:rFonts w:ascii="Arial" w:hAnsi="Arial" w:eastAsia="Arial" w:cs="Arial"/>
-          <w:sz w:val="20"/>
-        </w:rPr>
-      </w:pPr>
-      <w:r>
-        <w:rPr>
-          <w:rFonts w:eastAsia="Arial" w:cs="Arial" w:cstheme="minorHAnsi"/>
+          <w:b/>
           <w:sz w:val="20"/>
         </w:rPr>
       </w:r>
       <w:r>
         <w:rPr>
           <w:rFonts w:ascii="Arial" w:hAnsi="Arial" w:eastAsia="Arial" w:cs="Arial"/>
+          <w:b/>
           <w:sz w:val="20"/>
         </w:rPr>
       </w:r>
       <w:r>
         <w:rPr>
           <w:rFonts w:ascii="Arial" w:hAnsi="Arial" w:eastAsia="Arial" w:cs="Arial"/>
+          <w:b/>
+          <w:bCs/>
           <w:sz w:val="20"/>
+          <w:szCs w:val="20"/>
         </w:rPr>
       </w:r>
     </w:p>
     <w:p>
       <w:pPr>
-        <w:pStyle w:val="1299"/>
-        <w:pBdr/>
-        <w:tabs>
-          <w:tab w:val="clear" w:leader="none" w:pos="708"/>
-          <w:tab w:val="left" w:leader="none" w:pos="1619"/>
-        </w:tabs>
-        <w:spacing/>
-        <w:ind/>
-        <w:rPr>
-          <w:rFonts w:ascii="Arial" w:hAnsi="Arial" w:eastAsia="Arial" w:cs="Arial"/>
-          <w:sz w:val="20"/>
-        </w:rPr>
-      </w:pPr>
-      <w:r>
-        <w:rPr>
-          <w:rFonts w:eastAsia="Arial" w:cs="Arial" w:cstheme="minorHAnsi"/>
-          <w:sz w:val="20"/>
-        </w:rPr>
-      </w:r>
-      <w:r>
-        <w:rPr>
-          <w:rFonts w:ascii="Arial" w:hAnsi="Arial" w:eastAsia="Arial" w:cs="Arial"/>
-          <w:sz w:val="20"/>
-        </w:rPr>
-      </w:r>
-      <w:r>
-        <w:rPr>
-          <w:rFonts w:ascii="Arial" w:hAnsi="Arial" w:eastAsia="Arial" w:cs="Arial"/>
-          <w:sz w:val="20"/>
-        </w:rPr>
-      </w:r>
-    </w:p>
-    <w:p>
-      <w:pPr>
-        <w:pStyle w:val="1299"/>
-        <w:pBdr/>
-        <w:spacing/>
-        <w:ind/>
-        <w:jc w:val="left"/>
-        <w:rPr>
-          <w:rFonts w:ascii="Arial" w:hAnsi="Arial" w:eastAsia="Arial" w:cs="Arial"/>
-          <w:sz w:val="20"/>
-        </w:rPr>
-      </w:pPr>
-      <w:r>
-        <w:rPr>
-          <w:rFonts w:eastAsia="Arial" w:cs="Arial" w:cstheme="minorHAnsi"/>
-          <w:sz w:val="20"/>
-        </w:rPr>
-      </w:r>
-      <w:r>
-        <w:rPr>
-          <w:rFonts w:ascii="Arial" w:hAnsi="Arial" w:eastAsia="Arial" w:cs="Arial"/>
-          <w:sz w:val="20"/>
-        </w:rPr>
-      </w:r>
-      <w:r>
-        <w:rPr>
-          <w:rFonts w:ascii="Arial" w:hAnsi="Arial" w:eastAsia="Arial" w:cs="Arial"/>
-          <w:sz w:val="20"/>
-        </w:rPr>
-      </w:r>
-    </w:p>
-    <w:p>
-      <w:pPr>
-        <w:pStyle w:val="1299"/>
+        <w:pStyle w:val="1372"/>
         <w:pBdr/>
         <w:spacing/>
         <w:ind/>
         <w:rPr>
           <w:rFonts w:ascii="Arial" w:hAnsi="Arial" w:eastAsia="Arial" w:cs="Arial"/>
           <w:b/>
+          <w:bCs/>
           <w:sz w:val="20"/>
+          <w:szCs w:val="20"/>
         </w:rPr>
       </w:pPr>
       <w:r>
@@ -1881,13 +2780,15 @@
         <w:rPr>
           <w:rFonts w:ascii="Arial" w:hAnsi="Arial" w:eastAsia="Arial" w:cs="Arial"/>
           <w:b/>
+          <w:bCs/>
           <w:sz w:val="20"/>
+          <w:szCs w:val="20"/>
         </w:rPr>
       </w:r>
     </w:p>
     <w:p>
       <w:pPr>
-        <w:pStyle w:val="1285"/>
+        <w:pStyle w:val="1358"/>
         <w:pBdr/>
         <w:spacing w:after="57" w:afterAutospacing="0"/>
         <w:ind/>
@@ -1969,7 +2870,7 @@
     </w:p>
     <w:p>
       <w:pPr>
-        <w:pStyle w:val="1299"/>
+        <w:pStyle w:val="1372"/>
         <w:pBdr/>
         <w:spacing/>
         <w:ind/>
@@ -2008,7 +2909,7 @@
     </w:p>
     <w:p>
       <w:pPr>
-        <w:pStyle w:val="1299"/>
+        <w:pStyle w:val="1372"/>
         <w:pBdr/>
         <w:spacing/>
         <w:ind/>
@@ -2042,7 +2943,7 @@
     </w:p>
     <w:p>
       <w:pPr>
-        <w:pStyle w:val="1299"/>
+        <w:pStyle w:val="1372"/>
         <w:pBdr/>
         <w:spacing/>
         <w:ind/>
@@ -2076,7 +2977,7 @@
     </w:p>
     <w:p>
       <w:pPr>
-        <w:pStyle w:val="1299"/>
+        <w:pStyle w:val="1372"/>
         <w:pBdr/>
         <w:spacing/>
         <w:ind/>
@@ -2114,7 +3015,7 @@
     </w:p>
     <w:p>
       <w:pPr>
-        <w:pStyle w:val="1299"/>
+        <w:pStyle w:val="1372"/>
         <w:pBdr/>
         <w:spacing/>
         <w:ind/>
@@ -2136,7 +3037,7 @@
     </w:p>
     <w:p>
       <w:pPr>
-        <w:pStyle w:val="1299"/>
+        <w:pStyle w:val="1372"/>
         <w:pBdr/>
         <w:spacing/>
         <w:ind/>
@@ -2168,7 +3069,7 @@
     </w:p>
     <w:p>
       <w:pPr>
-        <w:pStyle w:val="1299"/>
+        <w:pStyle w:val="1372"/>
         <w:pBdr/>
         <w:spacing/>
         <w:ind/>
@@ -2191,7 +3092,7 @@
     </w:p>
     <w:p>
       <w:pPr>
-        <w:pStyle w:val="1299"/>
+        <w:pStyle w:val="1372"/>
         <w:pBdr/>
         <w:spacing/>
         <w:ind/>
@@ -2221,7 +3122,7 @@
     </w:p>
     <w:p>
       <w:pPr>
-        <w:pStyle w:val="1299"/>
+        <w:pStyle w:val="1372"/>
         <w:pBdr/>
         <w:spacing/>
         <w:ind/>
@@ -2244,7 +3145,7 @@
     </w:p>
     <w:p>
       <w:pPr>
-        <w:pStyle w:val="1299"/>
+        <w:pStyle w:val="1372"/>
         <w:pBdr/>
         <w:spacing/>
         <w:ind/>
@@ -2310,7 +3211,7 @@
           </w:tcPr>
           <w:p>
             <w:pPr>
-              <w:pStyle w:val="1299"/>
+              <w:pStyle w:val="1372"/>
               <w:widowControl w:val="false"/>
               <w:pBdr>
                 <w:bottom w:val="single" w:color="808080" w:sz="12" w:space="0"/>
@@ -2408,7 +3309,7 @@
           </w:tcPr>
           <w:p>
             <w:pPr>
-              <w:pStyle w:val="1299"/>
+              <w:pStyle w:val="1372"/>
               <w:widowControl w:val="false"/>
               <w:pBdr>
                 <w:bottom w:val="single" w:color="808080" w:sz="12" w:space="0"/>
@@ -2488,7 +3389,7 @@
           </w:tcPr>
           <w:p>
             <w:pPr>
-              <w:pStyle w:val="1299"/>
+              <w:pStyle w:val="1372"/>
               <w:widowControl w:val="false"/>
               <w:pBdr>
                 <w:bottom w:val="single" w:color="808080" w:sz="12" w:space="0"/>
@@ -2576,7 +3477,7 @@
           </w:tcPr>
           <w:p>
             <w:pPr>
-              <w:pStyle w:val="1299"/>
+              <w:pStyle w:val="1372"/>
               <w:widowControl w:val="false"/>
               <w:pBdr>
                 <w:bottom w:val="single" w:color="808080" w:sz="12" w:space="0"/>
@@ -2666,7 +3567,7 @@
           </w:tcPr>
           <w:p>
             <w:pPr>
-              <w:pStyle w:val="1299"/>
+              <w:pStyle w:val="1372"/>
               <w:widowControl w:val="false"/>
               <w:pBdr/>
               <w:spacing w:after="0" w:afterAutospacing="0" w:before="57" w:beforeAutospacing="0" w:line="240" w:lineRule="auto"/>
@@ -2709,7 +3610,7 @@
           </w:tcPr>
           <w:p>
             <w:pPr>
-              <w:pStyle w:val="1299"/>
+              <w:pStyle w:val="1372"/>
               <w:widowControl w:val="false"/>
               <w:pBdr/>
               <w:spacing w:after="0" w:afterAutospacing="0" w:before="57" w:beforeAutospacing="0" w:line="240" w:lineRule="auto"/>
@@ -2739,7 +3640,7 @@
           </w:p>
           <w:p>
             <w:pPr>
-              <w:pStyle w:val="1299"/>
+              <w:pStyle w:val="1372"/>
               <w:widowControl w:val="false"/>
               <w:pBdr/>
               <w:spacing w:after="0" w:afterAutospacing="0" w:before="57" w:beforeAutospacing="0" w:line="240" w:lineRule="auto"/>
@@ -2778,7 +3679,7 @@
           </w:tcPr>
           <w:p>
             <w:pPr>
-              <w:pStyle w:val="1299"/>
+              <w:pStyle w:val="1372"/>
               <w:widowControl w:val="false"/>
               <w:pBdr/>
               <w:spacing w:after="0" w:afterAutospacing="0" w:before="57" w:beforeAutospacing="0" w:line="240" w:lineRule="auto"/>
@@ -2834,7 +3735,7 @@
           </w:tcPr>
           <w:p>
             <w:pPr>
-              <w:pStyle w:val="1299"/>
+              <w:pStyle w:val="1372"/>
               <w:widowControl w:val="false"/>
               <w:pBdr/>
               <w:spacing w:after="0" w:afterAutospacing="0" w:before="57" w:beforeAutospacing="0" w:line="240" w:lineRule="auto"/>
@@ -2877,7 +3778,7 @@
     </w:tbl>
     <w:p>
       <w:pPr>
-        <w:pStyle w:val="1299"/>
+        <w:pStyle w:val="1372"/>
         <w:pBdr/>
         <w:spacing/>
         <w:ind/>
@@ -2900,7 +3801,7 @@
     </w:p>
     <w:p>
       <w:pPr>
-        <w:pStyle w:val="1299"/>
+        <w:pStyle w:val="1372"/>
         <w:pBdr/>
         <w:spacing/>
         <w:ind/>
@@ -2938,7 +3839,7 @@
     </w:p>
     <w:p>
       <w:pPr>
-        <w:pStyle w:val="1299"/>
+        <w:pStyle w:val="1372"/>
         <w:pBdr/>
         <w:spacing/>
         <w:ind/>
@@ -2979,7 +3880,7 @@
     </w:p>
     <w:p>
       <w:pPr>
-        <w:pStyle w:val="1299"/>
+        <w:pStyle w:val="1372"/>
         <w:pBdr/>
         <w:spacing/>
         <w:ind/>
@@ -3002,7 +3903,7 @@
     </w:p>
     <w:p>
       <w:pPr>
-        <w:pStyle w:val="1299"/>
+        <w:pStyle w:val="1372"/>
         <w:pBdr/>
         <w:spacing/>
         <w:ind/>
@@ -3026,7 +3927,7 @@
     </w:p>
     <w:p>
       <w:pPr>
-        <w:pStyle w:val="1299"/>
+        <w:pStyle w:val="1372"/>
         <w:pBdr/>
         <w:spacing/>
         <w:ind/>
@@ -3065,7 +3966,7 @@
     </w:p>
     <w:p>
       <w:pPr>
-        <w:pStyle w:val="1299"/>
+        <w:pStyle w:val="1372"/>
         <w:pBdr/>
         <w:spacing/>
         <w:ind/>
@@ -3104,7 +4005,7 @@
     </w:p>
     <w:p>
       <w:pPr>
-        <w:pStyle w:val="1299"/>
+        <w:pStyle w:val="1372"/>
         <w:pBdr/>
         <w:spacing/>
         <w:ind/>
@@ -3135,7 +4036,7 @@
     </w:p>
     <w:p>
       <w:pPr>
-        <w:pStyle w:val="1299"/>
+        <w:pStyle w:val="1372"/>
         <w:pBdr/>
         <w:spacing/>
         <w:ind/>
@@ -3167,7 +4068,7 @@
     </w:p>
     <w:p>
       <w:pPr>
-        <w:pStyle w:val="1299"/>
+        <w:pStyle w:val="1372"/>
         <w:pBdr/>
         <w:spacing/>
         <w:ind/>
@@ -3215,7 +4116,7 @@
       <w:footnotePr/>
       <w:endnotePr/>
       <w:type w:val="nextPage"/>
-      <w:pgSz w:h="16838" w:orient="landscape" w:w="11906"/>
+      <w:pgSz w:h="16838" w:orient="portrait" w:w="11906"/>
       <w:pgMar w:top="2334" w:right="851" w:bottom="1464" w:left="992" w:header="350" w:footer="721" w:gutter="0"/>
       <w:cols w:num="1" w:sep="0" w:space="1701" w:equalWidth="1"/>
       <w:titlePg/>
@@ -3261,7 +4162,7 @@
 <w:ftr xmlns:wpc="http://schemas.microsoft.com/office/word/2010/wordprocessingCanvas" xmlns:mc="http://schemas.openxmlformats.org/markup-compatibility/2006" xmlns:o="urn:schemas-microsoft-com:office:office" xmlns:r="http://schemas.openxmlformats.org/officeDocument/2006/relationships" xmlns:m="http://schemas.openxmlformats.org/officeDocument/2006/math" xmlns:v="urn:schemas-microsoft-com:vml" xmlns:wp14="http://schemas.microsoft.com/office/word/2010/wordprocessingDrawing" xmlns:wp="http://schemas.openxmlformats.org/drawingml/2006/wordprocessingDrawing" xmlns:w10="urn:schemas-microsoft-com:office:word" xmlns:w="http://schemas.openxmlformats.org/wordprocessingml/2006/main" xmlns:w14="http://schemas.microsoft.com/office/word/2010/wordml" xmlns:w15="http://schemas.microsoft.com/office/word/2012/wordml" xmlns:wpg="http://schemas.microsoft.com/office/word/2010/wordprocessingGroup" xmlns:wpi="http://schemas.microsoft.com/office/word/2010/wordprocessingInk" xmlns:wne="http://schemas.microsoft.com/office/word/2006/wordml" xmlns:a="http://schemas.openxmlformats.org/drawingml/2006/main" xmlns:wps="http://schemas.microsoft.com/office/word/2010/wordprocessingShape" mc:Ignorable="w14 w15 wp14">
   <w:p>
     <w:pPr>
-      <w:pStyle w:val="1223"/>
+      <w:pStyle w:val="1296"/>
       <w:pBdr/>
       <w:spacing w:after="0" w:afterAutospacing="0"/>
       <w:ind/>
@@ -3339,7 +4240,7 @@
   </w:p>
   <w:p>
     <w:pPr>
-      <w:pStyle w:val="1285"/>
+      <w:pStyle w:val="1358"/>
       <w:pBdr/>
       <w:spacing/>
       <w:ind/>
@@ -3457,7 +4358,7 @@
 <w:ftr xmlns:wpc="http://schemas.microsoft.com/office/word/2010/wordprocessingCanvas" xmlns:mc="http://schemas.openxmlformats.org/markup-compatibility/2006" xmlns:o="urn:schemas-microsoft-com:office:office" xmlns:r="http://schemas.openxmlformats.org/officeDocument/2006/relationships" xmlns:m="http://schemas.openxmlformats.org/officeDocument/2006/math" xmlns:v="urn:schemas-microsoft-com:vml" xmlns:wp14="http://schemas.microsoft.com/office/word/2010/wordprocessingDrawing" xmlns:wp="http://schemas.openxmlformats.org/drawingml/2006/wordprocessingDrawing" xmlns:w10="urn:schemas-microsoft-com:office:word" xmlns:w="http://schemas.openxmlformats.org/wordprocessingml/2006/main" xmlns:w14="http://schemas.microsoft.com/office/word/2010/wordml" xmlns:w15="http://schemas.microsoft.com/office/word/2012/wordml" xmlns:wpg="http://schemas.microsoft.com/office/word/2010/wordprocessingGroup" xmlns:wpi="http://schemas.microsoft.com/office/word/2010/wordprocessingInk" xmlns:wne="http://schemas.microsoft.com/office/word/2006/wordml" xmlns:a="http://schemas.openxmlformats.org/drawingml/2006/main" xmlns:wps="http://schemas.microsoft.com/office/word/2010/wordprocessingShape" mc:Ignorable="w14 w15 wp14">
   <w:p>
     <w:pPr>
-      <w:pStyle w:val="1223"/>
+      <w:pStyle w:val="1296"/>
       <w:pBdr/>
       <w:spacing/>
       <w:ind/>
@@ -3568,7 +4469,7 @@
         </w:tcPr>
         <w:p>
           <w:pPr>
-            <w:pStyle w:val="1285"/>
+            <w:pStyle w:val="1358"/>
             <w:widowControl w:val="false"/>
             <w:pBdr/>
             <w:spacing w:after="0" w:before="0" w:line="240" w:lineRule="auto"/>
@@ -3612,7 +4513,7 @@
         </w:tcPr>
         <w:p>
           <w:pPr>
-            <w:pStyle w:val="1285"/>
+            <w:pStyle w:val="1358"/>
             <w:widowControl w:val="false"/>
             <w:pBdr/>
             <w:spacing w:after="0" w:before="0" w:line="240" w:lineRule="auto"/>
@@ -3656,7 +4557,7 @@
         </w:tcPr>
         <w:p>
           <w:pPr>
-            <w:pStyle w:val="1285"/>
+            <w:pStyle w:val="1358"/>
             <w:widowControl w:val="false"/>
             <w:pBdr/>
             <w:spacing w:after="0" w:before="0" w:line="240" w:lineRule="auto"/>
@@ -3700,7 +4601,7 @@
         </w:tcPr>
         <w:p>
           <w:pPr>
-            <w:pStyle w:val="1285"/>
+            <w:pStyle w:val="1358"/>
             <w:widowControl w:val="false"/>
             <w:pBdr/>
             <w:spacing w:after="0" w:before="0" w:line="240" w:lineRule="auto"/>
@@ -3749,7 +4650,7 @@
         </w:tcPr>
         <w:p>
           <w:pPr>
-            <w:pStyle w:val="1285"/>
+            <w:pStyle w:val="1358"/>
             <w:widowControl w:val="false"/>
             <w:pBdr/>
             <w:spacing w:after="0" w:before="0" w:line="240" w:lineRule="auto"/>
@@ -3793,7 +4694,7 @@
         </w:tcPr>
         <w:p>
           <w:pPr>
-            <w:pStyle w:val="1285"/>
+            <w:pStyle w:val="1358"/>
             <w:widowControl w:val="false"/>
             <w:pBdr/>
             <w:spacing w:after="0" w:before="0" w:line="240" w:lineRule="auto"/>
@@ -3837,7 +4738,7 @@
         </w:tcPr>
         <w:p>
           <w:pPr>
-            <w:pStyle w:val="1285"/>
+            <w:pStyle w:val="1358"/>
             <w:widowControl w:val="false"/>
             <w:pBdr/>
             <w:spacing w:after="0" w:before="0" w:line="240" w:lineRule="auto"/>
@@ -3881,7 +4782,7 @@
         </w:tcPr>
         <w:p>
           <w:pPr>
-            <w:pStyle w:val="1285"/>
+            <w:pStyle w:val="1358"/>
             <w:widowControl w:val="false"/>
             <w:pBdr/>
             <w:spacing w:after="0" w:before="0" w:line="240" w:lineRule="auto"/>
@@ -3930,7 +4831,7 @@
         </w:tcPr>
         <w:p>
           <w:pPr>
-            <w:pStyle w:val="1285"/>
+            <w:pStyle w:val="1358"/>
             <w:widowControl w:val="false"/>
             <w:pBdr/>
             <w:spacing w:after="0" w:before="0" w:line="240" w:lineRule="auto"/>
@@ -3974,7 +4875,7 @@
         </w:tcPr>
         <w:p>
           <w:pPr>
-            <w:pStyle w:val="1285"/>
+            <w:pStyle w:val="1358"/>
             <w:widowControl w:val="false"/>
             <w:pBdr/>
             <w:spacing w:after="0" w:before="0" w:line="240" w:lineRule="auto"/>
@@ -4018,7 +4919,7 @@
         </w:tcPr>
         <w:p>
           <w:pPr>
-            <w:pStyle w:val="1285"/>
+            <w:pStyle w:val="1358"/>
             <w:widowControl w:val="false"/>
             <w:pBdr/>
             <w:spacing w:after="0" w:before="0" w:line="240" w:lineRule="auto"/>
@@ -4062,7 +4963,7 @@
         </w:tcPr>
         <w:p>
           <w:pPr>
-            <w:pStyle w:val="1285"/>
+            <w:pStyle w:val="1358"/>
             <w:widowControl w:val="false"/>
             <w:pBdr/>
             <w:spacing w:after="0" w:before="0" w:line="240" w:lineRule="auto"/>
@@ -4111,7 +5012,7 @@
         </w:tcPr>
         <w:p>
           <w:pPr>
-            <w:pStyle w:val="1285"/>
+            <w:pStyle w:val="1358"/>
             <w:widowControl w:val="false"/>
             <w:pBdr/>
             <w:spacing w:after="0" w:before="0" w:line="240" w:lineRule="auto"/>
@@ -4153,7 +5054,7 @@
         </w:tcPr>
         <w:p>
           <w:pPr>
-            <w:pStyle w:val="1285"/>
+            <w:pStyle w:val="1358"/>
             <w:widowControl w:val="false"/>
             <w:pBdr/>
             <w:spacing w:after="0" w:before="0" w:line="240" w:lineRule="auto"/>
@@ -4195,7 +5096,7 @@
         </w:tcPr>
         <w:p>
           <w:pPr>
-            <w:pStyle w:val="1285"/>
+            <w:pStyle w:val="1358"/>
             <w:widowControl w:val="false"/>
             <w:pBdr/>
             <w:spacing w:after="0" w:before="0" w:line="240" w:lineRule="auto"/>
@@ -4237,7 +5138,7 @@
         </w:tcPr>
         <w:p>
           <w:pPr>
-            <w:pStyle w:val="1285"/>
+            <w:pStyle w:val="1358"/>
             <w:widowControl w:val="false"/>
             <w:pBdr/>
             <w:spacing w:after="0" w:before="0" w:line="240" w:lineRule="auto"/>
@@ -4272,7 +5173,7 @@
   </w:tbl>
   <w:p>
     <w:pPr>
-      <w:pStyle w:val="1285"/>
+      <w:pStyle w:val="1358"/>
       <w:pBdr/>
       <w:spacing/>
       <w:ind/>
@@ -4321,7 +5222,7 @@
 <w:hdr xmlns:wpc="http://schemas.microsoft.com/office/word/2010/wordprocessingCanvas" xmlns:mc="http://schemas.openxmlformats.org/markup-compatibility/2006" xmlns:o="urn:schemas-microsoft-com:office:office" xmlns:r="http://schemas.openxmlformats.org/officeDocument/2006/relationships" xmlns:m="http://schemas.openxmlformats.org/officeDocument/2006/math" xmlns:v="urn:schemas-microsoft-com:vml" xmlns:wp14="http://schemas.microsoft.com/office/word/2010/wordprocessingDrawing" xmlns:wp="http://schemas.openxmlformats.org/drawingml/2006/wordprocessingDrawing" xmlns:w10="urn:schemas-microsoft-com:office:word" xmlns:w="http://schemas.openxmlformats.org/wordprocessingml/2006/main" xmlns:w14="http://schemas.microsoft.com/office/word/2010/wordml" xmlns:w15="http://schemas.microsoft.com/office/word/2012/wordml" xmlns:wpg="http://schemas.microsoft.com/office/word/2010/wordprocessingGroup" xmlns:wpi="http://schemas.microsoft.com/office/word/2010/wordprocessingInk" xmlns:wne="http://schemas.microsoft.com/office/word/2006/wordml" xmlns:a="http://schemas.openxmlformats.org/drawingml/2006/main" xmlns:wps="http://schemas.microsoft.com/office/word/2010/wordprocessingShape" mc:Ignorable="w14 w15 wp14">
   <w:p>
     <w:pPr>
-      <w:pStyle w:val="1284"/>
+      <w:pStyle w:val="1357"/>
       <w:pBdr/>
       <w:spacing/>
       <w:ind w:right="-142" w:firstLine="0" w:left="0"/>
@@ -4348,7 +5249,7 @@
   </w:p>
   <w:p>
     <w:pPr>
-      <w:pStyle w:val="1284"/>
+      <w:pStyle w:val="1357"/>
       <w:pBdr/>
       <w:spacing/>
       <w:ind w:right="0" w:firstLine="0" w:left="0"/>
@@ -4454,7 +5355,7 @@
   </w:p>
   <w:p>
     <w:pPr>
-      <w:pStyle w:val="1284"/>
+      <w:pStyle w:val="1357"/>
       <w:pBdr/>
       <w:spacing/>
       <w:ind w:right="0" w:firstLine="0" w:left="0"/>
@@ -4517,7 +5418,7 @@
                       <w:txbxContent>
                         <w:p>
                           <w:pPr>
-                            <w:pStyle w:val="1301"/>
+                            <w:pStyle w:val="1374"/>
                             <w:pBdr/>
                             <w:spacing w:after="0" w:afterAutospacing="0" w:before="0"/>
                             <w:ind/>
@@ -4633,7 +5534,7 @@
                 <w:txbxContent>
                   <w:p>
                     <w:pPr>
-                      <w:pStyle w:val="1301"/>
+                      <w:pStyle w:val="1374"/>
                       <w:pBdr/>
                       <w:spacing w:after="0" w:afterAutospacing="0" w:before="0"/>
                       <w:ind/>
@@ -4752,7 +5653,7 @@
   </w:p>
   <w:p>
     <w:pPr>
-      <w:pStyle w:val="1284"/>
+      <w:pStyle w:val="1357"/>
       <w:pBdr/>
       <w:spacing/>
       <w:ind w:right="-142" w:firstLine="0" w:left="0"/>
@@ -4783,7 +5684,7 @@
   </w:p>
   <w:p>
     <w:pPr>
-      <w:pStyle w:val="1284"/>
+      <w:pStyle w:val="1357"/>
       <w:pBdr/>
       <w:spacing/>
       <w:ind w:right="-142" w:firstLine="0" w:left="0"/>
@@ -4814,7 +5715,7 @@
   </w:p>
   <w:p>
     <w:pPr>
-      <w:pStyle w:val="1284"/>
+      <w:pStyle w:val="1357"/>
       <w:pBdr/>
       <w:spacing/>
       <w:ind w:right="-142" w:firstLine="0" w:left="0"/>
@@ -4845,7 +5746,7 @@
   </w:p>
   <w:p>
     <w:pPr>
-      <w:pStyle w:val="1285"/>
+      <w:pStyle w:val="1358"/>
       <w:pBdr/>
       <w:spacing/>
       <w:ind/>
@@ -4872,7 +5773,7 @@
   </w:p>
   <w:p>
     <w:pPr>
-      <w:pStyle w:val="1285"/>
+      <w:pStyle w:val="1358"/>
       <w:pBdr/>
       <w:spacing/>
       <w:ind/>
@@ -4968,7 +5869,7 @@
   </w:p>
   <w:p>
     <w:pPr>
-      <w:pStyle w:val="1285"/>
+      <w:pStyle w:val="1358"/>
       <w:pBdr/>
       <w:spacing/>
       <w:ind/>
@@ -5003,7 +5904,7 @@
 <w:hdr xmlns:wpc="http://schemas.microsoft.com/office/word/2010/wordprocessingCanvas" xmlns:mc="http://schemas.openxmlformats.org/markup-compatibility/2006" xmlns:o="urn:schemas-microsoft-com:office:office" xmlns:r="http://schemas.openxmlformats.org/officeDocument/2006/relationships" xmlns:m="http://schemas.openxmlformats.org/officeDocument/2006/math" xmlns:v="urn:schemas-microsoft-com:vml" xmlns:wp14="http://schemas.microsoft.com/office/word/2010/wordprocessingDrawing" xmlns:wp="http://schemas.openxmlformats.org/drawingml/2006/wordprocessingDrawing" xmlns:w10="urn:schemas-microsoft-com:office:word" xmlns:w="http://schemas.openxmlformats.org/wordprocessingml/2006/main" xmlns:w14="http://schemas.microsoft.com/office/word/2010/wordml" xmlns:w15="http://schemas.microsoft.com/office/word/2012/wordml" xmlns:wpg="http://schemas.microsoft.com/office/word/2010/wordprocessingGroup" xmlns:wpi="http://schemas.microsoft.com/office/word/2010/wordprocessingInk" xmlns:wne="http://schemas.microsoft.com/office/word/2006/wordml" xmlns:a="http://schemas.openxmlformats.org/drawingml/2006/main" xmlns:wps="http://schemas.microsoft.com/office/word/2010/wordprocessingShape" mc:Ignorable="w14 w15 wp14">
   <w:p>
     <w:pPr>
-      <w:pStyle w:val="1284"/>
+      <w:pStyle w:val="1357"/>
       <w:pBdr/>
       <w:spacing/>
       <w:ind w:right="0" w:firstLine="0" w:left="0"/>
@@ -5030,7 +5931,7 @@
   </w:p>
   <w:p>
     <w:pPr>
-      <w:pStyle w:val="1284"/>
+      <w:pStyle w:val="1357"/>
       <w:pBdr/>
       <w:spacing/>
       <w:ind w:right="-142" w:firstLine="0" w:left="0"/>
@@ -5135,7 +6036,7 @@
   </w:p>
   <w:p>
     <w:pPr>
-      <w:pStyle w:val="1285"/>
+      <w:pStyle w:val="1358"/>
       <w:pBdr/>
       <w:spacing/>
       <w:ind/>
@@ -5163,7 +6064,7 @@
   </w:p>
   <w:p>
     <w:pPr>
-      <w:pStyle w:val="1285"/>
+      <w:pStyle w:val="1358"/>
       <w:pBdr/>
       <w:spacing/>
       <w:ind/>
@@ -5222,7 +6123,7 @@
                       <w:txbxContent>
                         <w:p>
                           <w:pPr>
-                            <w:pStyle w:val="1284"/>
+                            <w:pStyle w:val="1357"/>
                             <w:pBdr/>
                             <w:spacing/>
                             <w:ind/>
@@ -5280,7 +6181,7 @@
                 <w:txbxContent>
                   <w:p>
                     <w:pPr>
-                      <w:pStyle w:val="1284"/>
+                      <w:pStyle w:val="1357"/>
                       <w:pBdr/>
                       <w:spacing/>
                       <w:ind/>
@@ -5342,7 +6243,7 @@
   </w:p>
   <w:p>
     <w:pPr>
-      <w:pStyle w:val="1285"/>
+      <w:pStyle w:val="1358"/>
       <w:pBdr/>
       <w:spacing/>
       <w:ind/>
@@ -5597,7 +6498,136 @@
     <w:lsdException w:name="Bibliography" w:uiPriority="37"/>
     <w:lsdException w:name="TOC Heading" w:uiPriority="39" w:qFormat="1"/>
   </w:latentStyles>
-  <w:style w:type="table" w:styleId="1095">
+  <w:style w:type="character" w:styleId="1160">
+    <w:name w:val="Intense Emphasis"/>
+    <w:basedOn w:val="1323"/>
+    <w:uiPriority w:val="21"/>
+    <w:qFormat/>
+    <w:pPr>
+      <w:pBdr/>
+      <w:spacing/>
+      <w:ind/>
+    </w:pPr>
+    <w:rPr>
+      <w:i/>
+      <w:iCs/>
+      <w:color w:val="0f4761" w:themeColor="accent1" w:themeShade="BF"/>
+    </w:rPr>
+  </w:style>
+  <w:style w:type="character" w:styleId="1161">
+    <w:name w:val="Intense Reference"/>
+    <w:basedOn w:val="1323"/>
+    <w:uiPriority w:val="32"/>
+    <w:qFormat/>
+    <w:pPr>
+      <w:pBdr/>
+      <w:spacing/>
+      <w:ind/>
+    </w:pPr>
+    <w:rPr>
+      <w:b/>
+      <w:bCs/>
+      <w:smallCaps/>
+      <w:color w:val="0f4761" w:themeColor="accent1" w:themeShade="BF"/>
+      <w:spacing w:val="5"/>
+    </w:rPr>
+  </w:style>
+  <w:style w:type="character" w:styleId="1162">
+    <w:name w:val="Subtle Emphasis"/>
+    <w:basedOn w:val="1323"/>
+    <w:uiPriority w:val="19"/>
+    <w:qFormat/>
+    <w:pPr>
+      <w:pBdr/>
+      <w:spacing/>
+      <w:ind/>
+    </w:pPr>
+    <w:rPr>
+      <w:i/>
+      <w:iCs/>
+      <w:color w:val="404040" w:themeColor="text1" w:themeTint="BF"/>
+    </w:rPr>
+  </w:style>
+  <w:style w:type="character" w:styleId="1163">
+    <w:name w:val="Emphasis"/>
+    <w:basedOn w:val="1323"/>
+    <w:uiPriority w:val="20"/>
+    <w:qFormat/>
+    <w:pPr>
+      <w:pBdr/>
+      <w:spacing/>
+      <w:ind/>
+    </w:pPr>
+    <w:rPr>
+      <w:i/>
+      <w:iCs/>
+    </w:rPr>
+  </w:style>
+  <w:style w:type="character" w:styleId="1164">
+    <w:name w:val="Strong"/>
+    <w:basedOn w:val="1323"/>
+    <w:uiPriority w:val="22"/>
+    <w:qFormat/>
+    <w:pPr>
+      <w:pBdr/>
+      <w:spacing/>
+      <w:ind/>
+    </w:pPr>
+    <w:rPr>
+      <w:b/>
+      <w:bCs/>
+    </w:rPr>
+  </w:style>
+  <w:style w:type="character" w:styleId="1165">
+    <w:name w:val="Subtle Reference"/>
+    <w:basedOn w:val="1323"/>
+    <w:uiPriority w:val="31"/>
+    <w:qFormat/>
+    <w:pPr>
+      <w:pBdr/>
+      <w:spacing/>
+      <w:ind/>
+    </w:pPr>
+    <w:rPr>
+      <w:smallCaps/>
+      <w:color w:val="5a5a5a" w:themeColor="text1" w:themeTint="A5"/>
+    </w:rPr>
+  </w:style>
+  <w:style w:type="character" w:styleId="1166">
+    <w:name w:val="Book Title"/>
+    <w:basedOn w:val="1323"/>
+    <w:uiPriority w:val="33"/>
+    <w:qFormat/>
+    <w:pPr>
+      <w:pBdr/>
+      <w:spacing/>
+      <w:ind/>
+    </w:pPr>
+    <w:rPr>
+      <w:b/>
+      <w:bCs/>
+      <w:i/>
+      <w:iCs/>
+      <w:spacing w:val="5"/>
+    </w:rPr>
+  </w:style>
+  <w:style w:type="character" w:styleId="1167">
+    <w:name w:val="FollowedHyperlink"/>
+    <w:basedOn w:val="1323"/>
+    <w:uiPriority w:val="99"/>
+    <w:semiHidden/>
+    <w:unhideWhenUsed/>
+    <w:pPr>
+      <w:pBdr/>
+      <w:spacing/>
+      <w:ind/>
+    </w:pPr>
+    <w:rPr>
+      <w:color w:val="954f72" w:themeColor="followedHyperlink"/>
+      <w:u w:val="single"/>
+    </w:rPr>
+  </w:style>
+  <w:style w:type="table" w:styleId="1168">
     <w:name w:val="Table Grid"/>
     <w:uiPriority w:val="59"/>
     <w:pPr>
@@ -5795,7 +6825,7 @@
       </w:tcPr>
     </w:tblStylePr>
   </w:style>
-  <w:style w:type="table" w:styleId="1096">
+  <w:style w:type="table" w:styleId="1169">
     <w:name w:val="Table Grid Light"/>
     <w:uiPriority w:val="59"/>
     <w:pPr>
@@ -5993,7 +7023,7 @@
       </w:tcPr>
     </w:tblStylePr>
   </w:style>
-  <w:style w:type="table" w:styleId="1097">
+  <w:style w:type="table" w:styleId="1170">
     <w:name w:val="Plain Table 1"/>
     <w:uiPriority w:val="59"/>
     <w:pPr>
@@ -6217,7 +7247,7 @@
       </w:tcPr>
     </w:tblStylePr>
   </w:style>
-  <w:style w:type="table" w:styleId="1098">
+  <w:style w:type="table" w:styleId="1171">
     <w:name w:val="Plain Table 2"/>
     <w:uiPriority w:val="59"/>
     <w:pPr>
@@ -6449,7 +7479,7 @@
       </w:tcPr>
     </w:tblStylePr>
   </w:style>
-  <w:style w:type="table" w:styleId="1099">
+  <w:style w:type="table" w:styleId="1172">
     <w:name w:val="Plain Table 3"/>
     <w:uiPriority w:val="99"/>
     <w:pPr>
@@ -6678,7 +7708,7 @@
       </w:tcPr>
     </w:tblStylePr>
   </w:style>
-  <w:style w:type="table" w:styleId="1100">
+  <w:style w:type="table" w:styleId="1173">
     <w:name w:val="Plain Table 4"/>
     <w:uiPriority w:val="99"/>
     <w:pPr>
@@ -6893,7 +7923,7 @@
       </w:tcPr>
     </w:tblStylePr>
   </w:style>
-  <w:style w:type="table" w:styleId="1101">
+  <w:style w:type="table" w:styleId="1174">
     <w:name w:val="Plain Table 5"/>
     <w:uiPriority w:val="99"/>
     <w:pPr>
@@ -7125,7 +8155,7 @@
       </w:tcPr>
     </w:tblStylePr>
   </w:style>
-  <w:style w:type="table" w:styleId="1102">
+  <w:style w:type="table" w:styleId="1175">
     <w:name w:val="Grid Table 1 Light"/>
     <w:uiPriority w:val="99"/>
     <w:pPr>
@@ -7347,7 +8377,7 @@
       </w:tcPr>
     </w:tblStylePr>
   </w:style>
-  <w:style w:type="table" w:styleId="1103">
+  <w:style w:type="table" w:styleId="1176">
     <w:name w:val="Grid Table 1 Light - Accent 1"/>
     <w:uiPriority w:val="99"/>
     <w:pPr>
@@ -7569,7 +8599,7 @@
       </w:tcPr>
     </w:tblStylePr>
   </w:style>
-  <w:style w:type="table" w:styleId="1104">
+  <w:style w:type="table" w:styleId="1177">
     <w:name w:val="Grid Table 1 Light - Accent 2"/>
     <w:uiPriority w:val="99"/>
     <w:pPr>
@@ -7791,7 +8821,7 @@
       </w:tcPr>
     </w:tblStylePr>
   </w:style>
-  <w:style w:type="table" w:styleId="1105">
+  <w:style w:type="table" w:styleId="1178">
     <w:name w:val="Grid Table 1 Light - Accent 3"/>
     <w:uiPriority w:val="99"/>
     <w:pPr>
@@ -8013,7 +9043,7 @@
       </w:tcPr>
     </w:tblStylePr>
   </w:style>
-  <w:style w:type="table" w:styleId="1106">
+  <w:style w:type="table" w:styleId="1179">
     <w:name w:val="Grid Table 1 Light - Accent 4"/>
     <w:uiPriority w:val="99"/>
     <w:pPr>
@@ -8235,7 +9265,7 @@
       </w:tcPr>
     </w:tblStylePr>
   </w:style>
-  <w:style w:type="table" w:styleId="1107">
+  <w:style w:type="table" w:styleId="1180">
     <w:name w:val="Grid Table 1 Light - Accent 5"/>
     <w:uiPriority w:val="99"/>
     <w:pPr>
@@ -8457,7 +9487,7 @@
       </w:tcPr>
     </w:tblStylePr>
   </w:style>
-  <w:style w:type="table" w:styleId="1108">
+  <w:style w:type="table" w:styleId="1181">
     <w:name w:val="Grid Table 1 Light - Accent 6"/>
     <w:uiPriority w:val="99"/>
     <w:pPr>
@@ -8679,7 +9709,7 @@
       </w:tcPr>
     </w:tblStylePr>
   </w:style>
-  <w:style w:type="table" w:styleId="1109">
+  <w:style w:type="table" w:styleId="1182">
     <w:name w:val="Grid Table 2"/>
     <w:uiPriority w:val="99"/>
     <w:pPr>
@@ -8910,7 +9940,7 @@
       </w:tcPr>
     </w:tblStylePr>
   </w:style>
-  <w:style w:type="table" w:styleId="1110">
+  <w:style w:type="table" w:styleId="1183">
     <w:name w:val="Grid Table 2 - Accent 1"/>
     <w:uiPriority w:val="99"/>
     <w:pPr>
@@ -9141,7 +10171,7 @@
       </w:tcPr>
     </w:tblStylePr>
   </w:style>
-  <w:style w:type="table" w:styleId="1111">
+  <w:style w:type="table" w:styleId="1184">
     <w:name w:val="Grid Table 2 - Accent 2"/>
     <w:uiPriority w:val="99"/>
     <w:pPr>
@@ -9372,7 +10402,7 @@
       </w:tcPr>
     </w:tblStylePr>
   </w:style>
-  <w:style w:type="table" w:styleId="1112">
+  <w:style w:type="table" w:styleId="1185">
     <w:name w:val="Grid Table 2 - Accent 3"/>
     <w:uiPriority w:val="99"/>
     <w:pPr>
@@ -9603,7 +10633,7 @@
       </w:tcPr>
     </w:tblStylePr>
   </w:style>
-  <w:style w:type="table" w:styleId="1113">
+  <w:style w:type="table" w:styleId="1186">
     <w:name w:val="Grid Table 2 - Accent 4"/>
     <w:uiPriority w:val="99"/>
     <w:pPr>
@@ -9834,7 +10864,7 @@
       </w:tcPr>
     </w:tblStylePr>
   </w:style>
-  <w:style w:type="table" w:styleId="1114">
+  <w:style w:type="table" w:styleId="1187">
     <w:name w:val="Grid Table 2 - Accent 5"/>
     <w:uiPriority w:val="99"/>
     <w:pPr>
@@ -10065,7 +11095,7 @@
       </w:tcPr>
     </w:tblStylePr>
   </w:style>
-  <w:style w:type="table" w:styleId="1115">
+  <w:style w:type="table" w:styleId="1188">
     <w:name w:val="Grid Table 2 - Accent 6"/>
     <w:uiPriority w:val="99"/>
     <w:pPr>
@@ -10296,7 +11326,7 @@
       </w:tcPr>
     </w:tblStylePr>
   </w:style>
-  <w:style w:type="table" w:styleId="1116">
+  <w:style w:type="table" w:styleId="1189">
     <w:name w:val="Grid Table 3"/>
     <w:uiPriority w:val="99"/>
     <w:pPr>
@@ -10540,7 +11570,7 @@
       </w:tcPr>
     </w:tblStylePr>
   </w:style>
-  <w:style w:type="table" w:styleId="1117">
+  <w:style w:type="table" w:styleId="1190">
     <w:name w:val="Grid Table 3 - Accent 1"/>
     <w:uiPriority w:val="99"/>
     <w:pPr>
@@ -10784,7 +11814,7 @@
       </w:tcPr>
     </w:tblStylePr>
   </w:style>
-  <w:style w:type="table" w:styleId="1118">
+  <w:style w:type="table" w:styleId="1191">
     <w:name w:val="Grid Table 3 - Accent 2"/>
     <w:uiPriority w:val="99"/>
     <w:pPr>
@@ -11028,7 +12058,7 @@
       </w:tcPr>
     </w:tblStylePr>
   </w:style>
-  <w:style w:type="table" w:styleId="1119">
+  <w:style w:type="table" w:styleId="1192">
     <w:name w:val="Grid Table 3 - Accent 3"/>
     <w:uiPriority w:val="99"/>
     <w:pPr>
@@ -11272,7 +12302,7 @@
       </w:tcPr>
     </w:tblStylePr>
   </w:style>
-  <w:style w:type="table" w:styleId="1120">
+  <w:style w:type="table" w:styleId="1193">
     <w:name w:val="Grid Table 3 - Accent 4"/>
     <w:uiPriority w:val="99"/>
     <w:pPr>
@@ -11516,7 +12546,7 @@
       </w:tcPr>
     </w:tblStylePr>
   </w:style>
-  <w:style w:type="table" w:styleId="1121">
+  <w:style w:type="table" w:styleId="1194">
     <w:name w:val="Grid Table 3 - Accent 5"/>
     <w:uiPriority w:val="99"/>
     <w:pPr>
@@ -11760,7 +12790,7 @@
       </w:tcPr>
     </w:tblStylePr>
   </w:style>
-  <w:style w:type="table" w:styleId="1122">
+  <w:style w:type="table" w:styleId="1195">
     <w:name w:val="Grid Table 3 - Accent 6"/>
     <w:uiPriority w:val="99"/>
     <w:pPr>
@@ -12004,7 +13034,7 @@
       </w:tcPr>
     </w:tblStylePr>
   </w:style>
-  <w:style w:type="table" w:styleId="1123">
+  <w:style w:type="table" w:styleId="1196">
     <w:name w:val="Grid Table 4"/>
     <w:uiPriority w:val="59"/>
     <w:pPr>
@@ -12236,7 +13266,7 @@
       </w:tcPr>
     </w:tblStylePr>
   </w:style>
-  <w:style w:type="table" w:styleId="1124">
+  <w:style w:type="table" w:styleId="1197">
     <w:name w:val="Grid Table 4 - Accent 1"/>
     <w:uiPriority w:val="59"/>
     <w:pPr>
@@ -12468,7 +13498,7 @@
       </w:tcPr>
     </w:tblStylePr>
   </w:style>
-  <w:style w:type="table" w:styleId="1125">
+  <w:style w:type="table" w:styleId="1198">
     <w:name w:val="Grid Table 4 - Accent 2"/>
     <w:uiPriority w:val="59"/>
     <w:pPr>
@@ -12700,7 +13730,7 @@
       </w:tcPr>
     </w:tblStylePr>
   </w:style>
-  <w:style w:type="table" w:styleId="1126">
+  <w:style w:type="table" w:styleId="1199">
     <w:name w:val="Grid Table 4 - Accent 3"/>
     <w:uiPriority w:val="59"/>
     <w:pPr>
@@ -12932,7 +13962,7 @@
       </w:tcPr>
     </w:tblStylePr>
   </w:style>
-  <w:style w:type="table" w:styleId="1127">
+  <w:style w:type="table" w:styleId="1200">
     <w:name w:val="Grid Table 4 - Accent 4"/>
     <w:uiPriority w:val="59"/>
     <w:pPr>
@@ -13164,7 +14194,7 @@
       </w:tcPr>
     </w:tblStylePr>
   </w:style>
-  <w:style w:type="table" w:styleId="1128">
+  <w:style w:type="table" w:styleId="1201">
     <w:name w:val="Grid Table 4 - Accent 5"/>
     <w:uiPriority w:val="59"/>
     <w:pPr>
@@ -13396,7 +14426,7 @@
       </w:tcPr>
     </w:tblStylePr>
   </w:style>
-  <w:style w:type="table" w:styleId="1129">
+  <w:style w:type="table" w:styleId="1202">
     <w:name w:val="Grid Table 4 - Accent 6"/>
     <w:uiPriority w:val="59"/>
     <w:pPr>
@@ -13628,7 +14658,7 @@
       </w:tcPr>
     </w:tblStylePr>
   </w:style>
-  <w:style w:type="table" w:styleId="1130">
+  <w:style w:type="table" w:styleId="1203">
     <w:name w:val="Grid Table 5 Dark"/>
     <w:uiPriority w:val="99"/>
     <w:pPr>
@@ -13855,7 +14885,7 @@
       </w:tcPr>
     </w:tblStylePr>
   </w:style>
-  <w:style w:type="table" w:styleId="1131">
+  <w:style w:type="table" w:styleId="1204">
     <w:name w:val="Grid Table 5 Dark- Accent 1"/>
     <w:uiPriority w:val="99"/>
     <w:pPr>
@@ -14082,7 +15112,7 @@
       </w:tcPr>
     </w:tblStylePr>
   </w:style>
-  <w:style w:type="table" w:styleId="1132">
+  <w:style w:type="table" w:styleId="1205">
     <w:name w:val="Grid Table 5 Dark - Accent 2"/>
     <w:uiPriority w:val="99"/>
     <w:pPr>
@@ -14309,7 +15339,7 @@
       </w:tcPr>
     </w:tblStylePr>
   </w:style>
-  <w:style w:type="table" w:styleId="1133">
+  <w:style w:type="table" w:styleId="1206">
     <w:name w:val="Grid Table 5 Dark - Accent 3"/>
     <w:uiPriority w:val="99"/>
     <w:pPr>
@@ -14536,7 +15566,7 @@
       </w:tcPr>
     </w:tblStylePr>
   </w:style>
-  <w:style w:type="table" w:styleId="1134">
+  <w:style w:type="table" w:styleId="1207">
     <w:name w:val="Grid Table 5 Dark- Accent 4"/>
     <w:uiPriority w:val="99"/>
     <w:pPr>
@@ -14763,7 +15793,7 @@
       </w:tcPr>
     </w:tblStylePr>
   </w:style>
-  <w:style w:type="table" w:styleId="1135">
+  <w:style w:type="table" w:styleId="1208">
     <w:name w:val="Grid Table 5 Dark - Accent 5"/>
     <w:uiPriority w:val="99"/>
     <w:pPr>
@@ -14990,7 +16020,7 @@
       </w:tcPr>
     </w:tblStylePr>
   </w:style>
-  <w:style w:type="table" w:styleId="1136">
+  <w:style w:type="table" w:styleId="1209">
     <w:name w:val="Grid Table 5 Dark - Accent 6"/>
     <w:uiPriority w:val="99"/>
     <w:pPr>
@@ -15217,7 +16247,7 @@
       </w:tcPr>
     </w:tblStylePr>
   </w:style>
-  <w:style w:type="table" w:styleId="1137">
+  <w:style w:type="table" w:styleId="1210">
     <w:name w:val="Grid Table 6 Colorful"/>
     <w:uiPriority w:val="99"/>
     <w:pPr>
@@ -15446,7 +16476,7 @@
       </w:tcPr>
     </w:tblStylePr>
   </w:style>
-  <w:style w:type="table" w:styleId="1138">
+  <w:style w:type="table" w:styleId="1211">
     <w:name w:val="Grid Table 6 Colorful - Accent 1"/>
     <w:uiPriority w:val="99"/>
     <w:pPr>
@@ -15675,7 +16705,7 @@
       </w:tcPr>
     </w:tblStylePr>
   </w:style>
-  <w:style w:type="table" w:styleId="1139">
+  <w:style w:type="table" w:styleId="1212">
     <w:name w:val="Grid Table 6 Colorful - Accent 2"/>
     <w:uiPriority w:val="99"/>
     <w:pPr>
@@ -15904,7 +16934,7 @@
       </w:tcPr>
     </w:tblStylePr>
   </w:style>
-  <w:style w:type="table" w:styleId="1140">
+  <w:style w:type="table" w:styleId="1213">
     <w:name w:val="Grid Table 6 Colorful - Accent 3"/>
     <w:uiPriority w:val="99"/>
     <w:pPr>
@@ -16133,7 +17163,7 @@
       </w:tcPr>
     </w:tblStylePr>
   </w:style>
-  <w:style w:type="table" w:styleId="1141">
+  <w:style w:type="table" w:styleId="1214">
     <w:name w:val="Grid Table 6 Colorful - Accent 4"/>
     <w:uiPriority w:val="99"/>
     <w:pPr>
@@ -16362,7 +17392,7 @@
       </w:tcPr>
     </w:tblStylePr>
   </w:style>
-  <w:style w:type="table" w:styleId="1142">
+  <w:style w:type="table" w:styleId="1215">
     <w:name w:val="Grid Table 6 Colorful - Accent 5"/>
     <w:uiPriority w:val="99"/>
     <w:pPr>
@@ -16591,7 +17621,7 @@
       </w:tcPr>
     </w:tblStylePr>
   </w:style>
-  <w:style w:type="table" w:styleId="1143">
+  <w:style w:type="table" w:styleId="1216">
     <w:name w:val="Grid Table 6 Colorful - Accent 6"/>
     <w:uiPriority w:val="99"/>
     <w:pPr>
@@ -16820,7 +17850,7 @@
       </w:tcPr>
     </w:tblStylePr>
   </w:style>
-  <w:style w:type="table" w:styleId="1144">
+  <w:style w:type="table" w:styleId="1217">
     <w:name w:val="Grid Table 7 Colorful"/>
     <w:uiPriority w:val="99"/>
     <w:pPr>
@@ -17073,7 +18103,7 @@
       </w:tcPr>
     </w:tblStylePr>
   </w:style>
-  <w:style w:type="table" w:styleId="1145">
+  <w:style w:type="table" w:styleId="1218">
     <w:name w:val="Grid Table 7 Colorful - Accent 1"/>
     <w:uiPriority w:val="99"/>
     <w:pPr>
@@ -17326,7 +18356,7 @@
       </w:tcPr>
     </w:tblStylePr>
   </w:style>
-  <w:style w:type="table" w:styleId="1146">
+  <w:style w:type="table" w:styleId="1219">
     <w:name w:val="Grid Table 7 Colorful - Accent 2"/>
     <w:uiPriority w:val="99"/>
     <w:pPr>
@@ -17579,7 +18609,7 @@
       </w:tcPr>
     </w:tblStylePr>
   </w:style>
-  <w:style w:type="table" w:styleId="1147">
+  <w:style w:type="table" w:styleId="1220">
     <w:name w:val="Grid Table 7 Colorful - Accent 3"/>
     <w:uiPriority w:val="99"/>
     <w:pPr>
@@ -17832,7 +18862,7 @@
       </w:tcPr>
     </w:tblStylePr>
   </w:style>
-  <w:style w:type="table" w:styleId="1148">
+  <w:style w:type="table" w:styleId="1221">
     <w:name w:val="Grid Table 7 Colorful - Accent 4"/>
     <w:uiPriority w:val="99"/>
     <w:pPr>
@@ -18085,7 +19115,7 @@
       </w:tcPr>
     </w:tblStylePr>
   </w:style>
-  <w:style w:type="table" w:styleId="1149">
+  <w:style w:type="table" w:styleId="1222">
     <w:name w:val="Grid Table 7 Colorful - Accent 5"/>
     <w:uiPriority w:val="99"/>
     <w:pPr>
@@ -18338,7 +19368,7 @@
       </w:tcPr>
     </w:tblStylePr>
   </w:style>
-  <w:style w:type="table" w:styleId="1150">
+  <w:style w:type="table" w:styleId="1223">
     <w:name w:val="Grid Table 7 Colorful - Accent 6"/>
     <w:uiPriority w:val="99"/>
     <w:pPr>
@@ -18591,7 +19621,7 @@
       </w:tcPr>
     </w:tblStylePr>
   </w:style>
-  <w:style w:type="table" w:styleId="1151">
+  <w:style w:type="table" w:styleId="1224">
     <w:name w:val="List Table 1 Light"/>
     <w:uiPriority w:val="99"/>
     <w:pPr>
@@ -18806,7 +19836,7 @@
       </w:tcPr>
     </w:tblStylePr>
   </w:style>
-  <w:style w:type="table" w:styleId="1152">
+  <w:style w:type="table" w:styleId="1225">
     <w:name w:val="List Table 1 Light - Accent 1"/>
     <w:uiPriority w:val="99"/>
     <w:pPr>
@@ -19021,7 +20051,7 @@
       </w:tcPr>
     </w:tblStylePr>
   </w:style>
-  <w:style w:type="table" w:styleId="1153">
+  <w:style w:type="table" w:styleId="1226">
     <w:name w:val="List Table 1 Light - Accent 2"/>
     <w:uiPriority w:val="99"/>
     <w:pPr>
@@ -19236,7 +20266,7 @@
       </w:tcPr>
     </w:tblStylePr>
   </w:style>
-  <w:style w:type="table" w:styleId="1154">
+  <w:style w:type="table" w:styleId="1227">
     <w:name w:val="List Table 1 Light - Accent 3"/>
     <w:uiPriority w:val="99"/>
     <w:pPr>
@@ -19451,7 +20481,7 @@
       </w:tcPr>
     </w:tblStylePr>
   </w:style>
-  <w:style w:type="table" w:styleId="1155">
+  <w:style w:type="table" w:styleId="1228">
     <w:name w:val="List Table 1 Light - Accent 4"/>
     <w:uiPriority w:val="99"/>
     <w:pPr>
@@ -19666,7 +20696,7 @@
       </w:tcPr>
     </w:tblStylePr>
   </w:style>
-  <w:style w:type="table" w:styleId="1156">
+  <w:style w:type="table" w:styleId="1229">
     <w:name w:val="List Table 1 Light - Accent 5"/>
     <w:uiPriority w:val="99"/>
     <w:pPr>
@@ -19881,7 +20911,7 @@
       </w:tcPr>
     </w:tblStylePr>
   </w:style>
-  <w:style w:type="table" w:styleId="1157">
+  <w:style w:type="table" w:styleId="1230">
     <w:name w:val="List Table 1 Light - Accent 6"/>
     <w:uiPriority w:val="99"/>
     <w:pPr>
@@ -20096,7 +21126,7 @@
       </w:tcPr>
     </w:tblStylePr>
   </w:style>
-  <w:style w:type="table" w:styleId="1158">
+  <w:style w:type="table" w:styleId="1231">
     <w:name w:val="List Table 2"/>
     <w:uiPriority w:val="99"/>
     <w:pPr>
@@ -20333,7 +21363,7 @@
       </w:tcPr>
     </w:tblStylePr>
   </w:style>
-  <w:style w:type="table" w:styleId="1159">
+  <w:style w:type="table" w:styleId="1232">
     <w:name w:val="List Table 2 - Accent 1"/>
     <w:uiPriority w:val="99"/>
     <w:pPr>
@@ -20570,7 +21600,7 @@
       </w:tcPr>
     </w:tblStylePr>
   </w:style>
-  <w:style w:type="table" w:styleId="1160">
+  <w:style w:type="table" w:styleId="1233">
     <w:name w:val="List Table 2 - Accent 2"/>
     <w:uiPriority w:val="99"/>
     <w:pPr>
@@ -20807,7 +21837,7 @@
       </w:tcPr>
     </w:tblStylePr>
   </w:style>
-  <w:style w:type="table" w:styleId="1161">
+  <w:style w:type="table" w:styleId="1234">
     <w:name w:val="List Table 2 - Accent 3"/>
     <w:uiPriority w:val="99"/>
     <w:pPr>
@@ -21044,7 +22074,7 @@
       </w:tcPr>
     </w:tblStylePr>
   </w:style>
-  <w:style w:type="table" w:styleId="1162">
+  <w:style w:type="table" w:styleId="1235">
     <w:name w:val="List Table 2 - Accent 4"/>
     <w:uiPriority w:val="99"/>
     <w:pPr>
@@ -21281,7 +22311,7 @@
       </w:tcPr>
     </w:tblStylePr>
   </w:style>
-  <w:style w:type="table" w:styleId="1163">
+  <w:style w:type="table" w:styleId="1236">
     <w:name w:val="List Table 2 - Accent 5"/>
     <w:uiPriority w:val="99"/>
     <w:pPr>
@@ -21518,7 +22548,7 @@
       </w:tcPr>
     </w:tblStylePr>
   </w:style>
-  <w:style w:type="table" w:styleId="1164">
+  <w:style w:type="table" w:styleId="1237">
     <w:name w:val="List Table 2 - Accent 6"/>
     <w:uiPriority w:val="99"/>
     <w:pPr>
@@ -21755,7 +22785,7 @@
       </w:tcPr>
     </w:tblStylePr>
   </w:style>
-  <w:style w:type="table" w:styleId="1165">
+  <w:style w:type="table" w:styleId="1238">
     <w:name w:val="List Table 3"/>
     <w:uiPriority w:val="99"/>
     <w:pPr>
@@ -21982,7 +23012,7 @@
       </w:tcPr>
     </w:tblStylePr>
   </w:style>
-  <w:style w:type="table" w:styleId="1166">
+  <w:style w:type="table" w:styleId="1239">
     <w:name w:val="List Table 3 - Accent 1"/>
     <w:uiPriority w:val="99"/>
     <w:pPr>
@@ -22209,7 +23239,7 @@
       </w:tcPr>
     </w:tblStylePr>
   </w:style>
-  <w:style w:type="table" w:styleId="1167">
+  <w:style w:type="table" w:styleId="1240">
     <w:name w:val="List Table 3 - Accent 2"/>
     <w:uiPriority w:val="99"/>
     <w:pPr>
@@ -22436,7 +23466,7 @@
       </w:tcPr>
     </w:tblStylePr>
   </w:style>
-  <w:style w:type="table" w:styleId="1168">
+  <w:style w:type="table" w:styleId="1241">
     <w:name w:val="List Table 3 - Accent 3"/>
     <w:uiPriority w:val="99"/>
     <w:pPr>
@@ -22663,7 +23693,7 @@
       </w:tcPr>
     </w:tblStylePr>
   </w:style>
-  <w:style w:type="table" w:styleId="1169">
+  <w:style w:type="table" w:styleId="1242">
     <w:name w:val="List Table 3 - Accent 4"/>
     <w:uiPriority w:val="99"/>
     <w:pPr>
@@ -22890,7 +23920,7 @@
       </w:tcPr>
     </w:tblStylePr>
   </w:style>
-  <w:style w:type="table" w:styleId="1170">
+  <w:style w:type="table" w:styleId="1243">
     <w:name w:val="List Table 3 - Accent 5"/>
     <w:uiPriority w:val="99"/>
     <w:pPr>
@@ -23117,7 +24147,7 @@
       </w:tcPr>
     </w:tblStylePr>
   </w:style>
-  <w:style w:type="table" w:styleId="1171">
+  <w:style w:type="table" w:styleId="1244">
     <w:name w:val="List Table 3 - Accent 6"/>
     <w:uiPriority w:val="99"/>
     <w:pPr>
@@ -23344,7 +24374,7 @@
       </w:tcPr>
     </w:tblStylePr>
   </w:style>
-  <w:style w:type="table" w:styleId="1172">
+  <w:style w:type="table" w:styleId="1245">
     <w:name w:val="List Table 4"/>
     <w:uiPriority w:val="99"/>
     <w:pPr>
@@ -23568,7 +24598,7 @@
       </w:tcPr>
     </w:tblStylePr>
   </w:style>
-  <w:style w:type="table" w:styleId="1173">
+  <w:style w:type="table" w:styleId="1246">
     <w:name w:val="List Table 4 - Accent 1"/>
     <w:uiPriority w:val="99"/>
     <w:pPr>
@@ -23792,7 +24822,7 @@
       </w:tcPr>
     </w:tblStylePr>
   </w:style>
-  <w:style w:type="table" w:styleId="1174">
+  <w:style w:type="table" w:styleId="1247">
     <w:name w:val="List Table 4 - Accent 2"/>
     <w:uiPriority w:val="99"/>
     <w:pPr>
@@ -24016,7 +25046,7 @@
       </w:tcPr>
     </w:tblStylePr>
   </w:style>
-  <w:style w:type="table" w:styleId="1175">
+  <w:style w:type="table" w:styleId="1248">
     <w:name w:val="List Table 4 - Accent 3"/>
     <w:uiPriority w:val="99"/>
     <w:pPr>
@@ -24240,7 +25270,7 @@
       </w:tcPr>
     </w:tblStylePr>
   </w:style>
-  <w:style w:type="table" w:styleId="1176">
+  <w:style w:type="table" w:styleId="1249">
     <w:name w:val="List Table 4 - Accent 4"/>
     <w:uiPriority w:val="99"/>
     <w:pPr>
@@ -24464,7 +25494,7 @@
       </w:tcPr>
     </w:tblStylePr>
   </w:style>
-  <w:style w:type="table" w:styleId="1177">
+  <w:style w:type="table" w:styleId="1250">
     <w:name w:val="List Table 4 - Accent 5"/>
     <w:uiPriority w:val="99"/>
     <w:pPr>
@@ -24688,7 +25718,7 @@
       </w:tcPr>
     </w:tblStylePr>
   </w:style>
-  <w:style w:type="table" w:styleId="1178">
+  <w:style w:type="table" w:styleId="1251">
     <w:name w:val="List Table 4 - Accent 6"/>
     <w:uiPriority w:val="99"/>
     <w:pPr>
@@ -24912,7 +25942,7 @@
       </w:tcPr>
     </w:tblStylePr>
   </w:style>
-  <w:style w:type="table" w:styleId="1179">
+  <w:style w:type="table" w:styleId="1252">
     <w:name w:val="List Table 5 Dark"/>
     <w:uiPriority w:val="99"/>
     <w:pPr>
@@ -25153,7 +26183,7 @@
       </w:tcPr>
     </w:tblStylePr>
   </w:style>
-  <w:style w:type="table" w:styleId="1180">
+  <w:style w:type="table" w:styleId="1253">
     <w:name w:val="List Table 5 Dark - Accent 1"/>
     <w:uiPriority w:val="99"/>
     <w:pPr>
@@ -25394,7 +26424,7 @@
       </w:tcPr>
     </w:tblStylePr>
   </w:style>
-  <w:style w:type="table" w:styleId="1181">
+  <w:style w:type="table" w:styleId="1254">
     <w:name w:val="List Table 5 Dark - Accent 2"/>
     <w:uiPriority w:val="99"/>
     <w:pPr>
@@ -25635,7 +26665,7 @@
       </w:tcPr>
     </w:tblStylePr>
   </w:style>
-  <w:style w:type="table" w:styleId="1182">
+  <w:style w:type="table" w:styleId="1255">
     <w:name w:val="List Table 5 Dark - Accent 3"/>
     <w:uiPriority w:val="99"/>
     <w:pPr>
@@ -25876,7 +26906,7 @@
       </w:tcPr>
     </w:tblStylePr>
   </w:style>
-  <w:style w:type="table" w:styleId="1183">
+  <w:style w:type="table" w:styleId="1256">
     <w:name w:val="List Table 5 Dark - Accent 4"/>
     <w:uiPriority w:val="99"/>
     <w:pPr>
@@ -26117,7 +27147,7 @@
       </w:tcPr>
     </w:tblStylePr>
   </w:style>
-  <w:style w:type="table" w:styleId="1184">
+  <w:style w:type="table" w:styleId="1257">
     <w:name w:val="List Table 5 Dark - Accent 5"/>
     <w:uiPriority w:val="99"/>
     <w:pPr>
@@ -26358,7 +27388,7 @@
       </w:tcPr>
     </w:tblStylePr>
   </w:style>
-  <w:style w:type="table" w:styleId="1185">
+  <w:style w:type="table" w:styleId="1258">
     <w:name w:val="List Table 5 Dark - Accent 6"/>
     <w:uiPriority w:val="99"/>
     <w:pPr>
@@ -26599,7 +27629,7 @@
       </w:tcPr>
     </w:tblStylePr>
   </w:style>
-  <w:style w:type="table" w:styleId="1186">
+  <w:style w:type="table" w:styleId="1259">
     <w:name w:val="List Table 6 Colorful"/>
     <w:uiPriority w:val="99"/>
     <w:pPr>
@@ -26821,7 +27851,7 @@
       </w:tcPr>
     </w:tblStylePr>
   </w:style>
-  <w:style w:type="table" w:styleId="1187">
+  <w:style w:type="table" w:styleId="1260">
     <w:name w:val="List Table 6 Colorful - Accent 1"/>
     <w:uiPriority w:val="99"/>
     <w:pPr>
@@ -27043,7 +28073,7 @@
       </w:tcPr>
     </w:tblStylePr>
   </w:style>
-  <w:style w:type="table" w:styleId="1188">
+  <w:style w:type="table" w:styleId="1261">
     <w:name w:val="List Table 6 Colorful - Accent 2"/>
     <w:uiPriority w:val="99"/>
     <w:pPr>
@@ -27265,7 +28295,7 @@
       </w:tcPr>
     </w:tblStylePr>
   </w:style>
-  <w:style w:type="table" w:styleId="1189">
+  <w:style w:type="table" w:styleId="1262">
     <w:name w:val="List Table 6 Colorful - Accent 3"/>
     <w:uiPriority w:val="99"/>
     <w:pPr>
@@ -27487,7 +28517,7 @@
       </w:tcPr>
     </w:tblStylePr>
   </w:style>
-  <w:style w:type="table" w:styleId="1190">
+  <w:style w:type="table" w:styleId="1263">
     <w:name w:val="List Table 6 Colorful - Accent 4"/>
     <w:uiPriority w:val="99"/>
     <w:pPr>
@@ -27709,7 +28739,7 @@
       </w:tcPr>
     </w:tblStylePr>
   </w:style>
-  <w:style w:type="table" w:styleId="1191">
+  <w:style w:type="table" w:styleId="1264">
     <w:name w:val="List Table 6 Colorful - Accent 5"/>
     <w:uiPriority w:val="99"/>
     <w:pPr>
@@ -27931,7 +28961,7 @@
       </w:tcPr>
     </w:tblStylePr>
   </w:style>
-  <w:style w:type="table" w:styleId="1192">
+  <w:style w:type="table" w:styleId="1265">
     <w:name w:val="List Table 6 Colorful - Accent 6"/>
     <w:uiPriority w:val="99"/>
     <w:pPr>
@@ -28153,7 +29183,7 @@
       </w:tcPr>
     </w:tblStylePr>
   </w:style>
-  <w:style w:type="table" w:styleId="1193">
+  <w:style w:type="table" w:styleId="1266">
     <w:name w:val="List Table 7 Colorful"/>
     <w:uiPriority w:val="99"/>
     <w:pPr>
@@ -28408,7 +29438,7 @@
       </w:tcPr>
     </w:tblStylePr>
   </w:style>
-  <w:style w:type="table" w:styleId="1194">
+  <w:style w:type="table" w:styleId="1267">
     <w:name w:val="List Table 7 Colorful - Accent 1"/>
     <w:uiPriority w:val="99"/>
     <w:pPr>
@@ -28663,7 +29693,7 @@
       </w:tcPr>
     </w:tblStylePr>
   </w:style>
-  <w:style w:type="table" w:styleId="1195">
+  <w:style w:type="table" w:styleId="1268">
     <w:name w:val="List Table 7 Colorful - Accent 2"/>
     <w:uiPriority w:val="99"/>
     <w:pPr>
@@ -28918,7 +29948,7 @@
       </w:tcPr>
     </w:tblStylePr>
   </w:style>
-  <w:style w:type="table" w:styleId="1196">
+  <w:style w:type="table" w:styleId="1269">
     <w:name w:val="List Table 7 Colorful - Accent 3"/>
     <w:uiPriority w:val="99"/>
     <w:pPr>
@@ -29173,7 +30203,7 @@
       </w:tcPr>
     </w:tblStylePr>
   </w:style>
-  <w:style w:type="table" w:styleId="1197">
+  <w:style w:type="table" w:styleId="1270">
     <w:name w:val="List Table 7 Colorful - Accent 4"/>
     <w:uiPriority w:val="99"/>
     <w:pPr>
@@ -29428,7 +30458,7 @@
       </w:tcPr>
     </w:tblStylePr>
   </w:style>
-  <w:style w:type="table" w:styleId="1198">
+  <w:style w:type="table" w:styleId="1271">
     <w:name w:val="List Table 7 Colorful - Accent 5"/>
     <w:uiPriority w:val="99"/>
     <w:pPr>
@@ -29683,7 +30713,7 @@
       </w:tcPr>
     </w:tblStylePr>
   </w:style>
-  <w:style w:type="table" w:styleId="1199">
+  <w:style w:type="table" w:styleId="1272">
     <w:name w:val="List Table 7 Colorful - Accent 6"/>
     <w:uiPriority w:val="99"/>
     <w:pPr>
@@ -29938,7 +30968,7 @@
       </w:tcPr>
     </w:tblStylePr>
   </w:style>
-  <w:style w:type="table" w:styleId="1200">
+  <w:style w:type="table" w:styleId="1273">
     <w:name w:val="Lined - Accent"/>
     <w:uiPriority w:val="99"/>
     <w:pPr>
@@ -30174,7 +31204,7 @@
       </w:tcPr>
     </w:tblStylePr>
   </w:style>
-  <w:style w:type="table" w:styleId="1201">
+  <w:style w:type="table" w:styleId="1274">
     <w:name w:val="Lined - Accent 1"/>
     <w:uiPriority w:val="99"/>
     <w:pPr>
@@ -30410,7 +31440,7 @@
       </w:tcPr>
     </w:tblStylePr>
   </w:style>
-  <w:style w:type="table" w:styleId="1202">
+  <w:style w:type="table" w:styleId="1275">
     <w:name w:val="Lined - Accent 2"/>
     <w:uiPriority w:val="99"/>
     <w:pPr>
@@ -30646,7 +31676,7 @@
       </w:tcPr>
     </w:tblStylePr>
   </w:style>
-  <w:style w:type="table" w:styleId="1203">
+  <w:style w:type="table" w:styleId="1276">
     <w:name w:val="Lined - Accent 3"/>
     <w:uiPriority w:val="99"/>
     <w:pPr>
@@ -30882,7 +31912,7 @@
       </w:tcPr>
     </w:tblStylePr>
   </w:style>
-  <w:style w:type="table" w:styleId="1204">
+  <w:style w:type="table" w:styleId="1277">
     <w:name w:val="Lined - Accent 4"/>
     <w:uiPriority w:val="99"/>
     <w:pPr>
@@ -31118,7 +32148,7 @@
       </w:tcPr>
     </w:tblStylePr>
   </w:style>
-  <w:style w:type="table" w:styleId="1205">
+  <w:style w:type="table" w:styleId="1278">
     <w:name w:val="Lined - Accent 5"/>
     <w:uiPriority w:val="99"/>
     <w:pPr>
@@ -31354,7 +32384,7 @@
       </w:tcPr>
     </w:tblStylePr>
   </w:style>
-  <w:style w:type="table" w:styleId="1206">
+  <w:style w:type="table" w:styleId="1279">
     <w:name w:val="Lined - Accent 6"/>
     <w:uiPriority w:val="99"/>
     <w:pPr>
@@ -31590,7 +32620,7 @@
       </w:tcPr>
     </w:tblStylePr>
   </w:style>
-  <w:style w:type="table" w:styleId="1207">
+  <w:style w:type="table" w:styleId="1280">
     <w:name w:val="Bordered &amp; Lined - Accent"/>
     <w:uiPriority w:val="99"/>
     <w:pPr>
@@ -31833,7 +32863,7 @@
       </w:tcPr>
     </w:tblStylePr>
   </w:style>
-  <w:style w:type="table" w:styleId="1208">
+  <w:style w:type="table" w:styleId="1281">
     <w:name w:val="Bordered &amp; Lined - Accent 1"/>
     <w:uiPriority w:val="99"/>
     <w:pPr>
@@ -32076,7 +33106,7 @@
       </w:tcPr>
     </w:tblStylePr>
   </w:style>
-  <w:style w:type="table" w:styleId="1209">
+  <w:style w:type="table" w:styleId="1282">
     <w:name w:val="Bordered &amp; Lined - Accent 2"/>
     <w:uiPriority w:val="99"/>
     <w:pPr>
@@ -32319,7 +33349,7 @@
       </w:tcPr>
     </w:tblStylePr>
   </w:style>
-  <w:style w:type="table" w:styleId="1210">
+  <w:style w:type="table" w:styleId="1283">
     <w:name w:val="Bordered &amp; Lined - Accent 3"/>
     <w:uiPriority w:val="99"/>
     <w:pPr>
@@ -32562,7 +33592,7 @@
       </w:tcPr>
     </w:tblStylePr>
   </w:style>
-  <w:style w:type="table" w:styleId="1211">
+  <w:style w:type="table" w:styleId="1284">
     <w:name w:val="Bordered &amp; Lined - Accent 4"/>
     <w:uiPriority w:val="99"/>
     <w:pPr>
@@ -32805,7 +33835,7 @@
       </w:tcPr>
     </w:tblStylePr>
   </w:style>
-  <w:style w:type="table" w:styleId="1212">
+  <w:style w:type="table" w:styleId="1285">
     <w:name w:val="Bordered &amp; Lined - Accent 5"/>
     <w:uiPriority w:val="99"/>
     <w:pPr>
@@ -33048,7 +34078,7 @@
       </w:tcPr>
     </w:tblStylePr>
   </w:style>
-  <w:style w:type="table" w:styleId="1213">
+  <w:style w:type="table" w:styleId="1286">
     <w:name w:val="Bordered &amp; Lined - Accent 6"/>
     <w:uiPriority w:val="99"/>
     <w:pPr>
@@ -33291,7 +34321,7 @@
       </w:tcPr>
     </w:tblStylePr>
   </w:style>
-  <w:style w:type="table" w:styleId="1214">
+  <w:style w:type="table" w:styleId="1287">
     <w:name w:val="Bordered"/>
     <w:uiPriority w:val="99"/>
     <w:pPr>
@@ -33521,7 +34551,7 @@
       </w:tcPr>
     </w:tblStylePr>
   </w:style>
-  <w:style w:type="table" w:styleId="1215">
+  <w:style w:type="table" w:styleId="1288">
     <w:name w:val="Bordered - Accent 1"/>
     <w:uiPriority w:val="99"/>
     <w:pPr>
@@ -33751,7 +34781,7 @@
       </w:tcPr>
     </w:tblStylePr>
   </w:style>
-  <w:style w:type="table" w:styleId="1216">
+  <w:style w:type="table" w:styleId="1289">
     <w:name w:val="Bordered - Accent 2"/>
     <w:uiPriority w:val="99"/>
     <w:pPr>
@@ -33981,7 +35011,7 @@
       </w:tcPr>
     </w:tblStylePr>
   </w:style>
-  <w:style w:type="table" w:styleId="1217">
+  <w:style w:type="table" w:styleId="1290">
     <w:name w:val="Bordered - Accent 3"/>
     <w:uiPriority w:val="99"/>
     <w:pPr>
@@ -34211,7 +35241,7 @@
       </w:tcPr>
     </w:tblStylePr>
   </w:style>
-  <w:style w:type="table" w:styleId="1218">
+  <w:style w:type="table" w:styleId="1291">
     <w:name w:val="Bordered - Accent 4"/>
     <w:uiPriority w:val="99"/>
     <w:pPr>
@@ -34441,7 +35471,7 @@
       </w:tcPr>
     </w:tblStylePr>
   </w:style>
-  <w:style w:type="table" w:styleId="1219">
+  <w:style w:type="table" w:styleId="1292">
     <w:name w:val="Bordered - Accent 5"/>
     <w:uiPriority w:val="99"/>
     <w:pPr>
@@ -34671,7 +35701,7 @@
       </w:tcPr>
     </w:tblStylePr>
   </w:style>
-  <w:style w:type="table" w:styleId="1220">
+  <w:style w:type="table" w:styleId="1293">
     <w:name w:val="Bordered - Accent 6"/>
     <w:uiPriority w:val="99"/>
     <w:pPr>
@@ -34901,9 +35931,9 @@
       </w:tcPr>
     </w:tblStylePr>
   </w:style>
-  <w:style w:type="character" w:styleId="1221">
+  <w:style w:type="character" w:styleId="1294">
     <w:name w:val="footnote reference"/>
-    <w:basedOn w:val="1250"/>
+    <w:basedOn w:val="1323"/>
     <w:uiPriority w:val="99"/>
     <w:unhideWhenUsed/>
     <w:pPr>
@@ -34915,9 +35945,9 @@
       <w:vertAlign w:val="superscript"/>
     </w:rPr>
   </w:style>
-  <w:style w:type="character" w:styleId="1222">
+  <w:style w:type="character" w:styleId="1295">
     <w:name w:val="endnote reference"/>
-    <w:basedOn w:val="1250"/>
+    <w:basedOn w:val="1323"/>
     <w:uiPriority w:val="99"/>
     <w:semiHidden/>
     <w:unhideWhenUsed/>
@@ -34930,7 +35960,7 @@
       <w:vertAlign w:val="superscript"/>
     </w:rPr>
   </w:style>
-  <w:style w:type="paragraph" w:styleId="1223" w:default="1">
+  <w:style w:type="paragraph" w:styleId="1296" w:default="1">
     <w:name w:val="Normal"/>
     <w:qFormat/>
     <w:pPr>
@@ -34948,9 +35978,9 @@
       <w:lang w:val="de-DE" w:eastAsia="en-US" w:bidi="ar-SA"/>
     </w:rPr>
   </w:style>
-  <w:style w:type="paragraph" w:styleId="1224">
+  <w:style w:type="paragraph" w:styleId="1297">
     <w:name w:val="Heading 1"/>
-    <w:basedOn w:val="1223"/>
+    <w:basedOn w:val="1296"/>
     <w:uiPriority w:val="9"/>
     <w:qFormat/>
     <w:pPr>
@@ -34967,9 +35997,9 @@
       <w:szCs w:val="40"/>
     </w:rPr>
   </w:style>
-  <w:style w:type="paragraph" w:styleId="1225">
+  <w:style w:type="paragraph" w:styleId="1298">
     <w:name w:val="Heading 2"/>
-    <w:basedOn w:val="1223"/>
+    <w:basedOn w:val="1296"/>
     <w:uiPriority w:val="9"/>
     <w:unhideWhenUsed/>
     <w:qFormat/>
@@ -34986,9 +36016,9 @@
       <w:sz w:val="34"/>
     </w:rPr>
   </w:style>
-  <w:style w:type="paragraph" w:styleId="1226">
+  <w:style w:type="paragraph" w:styleId="1299">
     <w:name w:val="Heading 3"/>
-    <w:basedOn w:val="1223"/>
+    <w:basedOn w:val="1296"/>
     <w:uiPriority w:val="9"/>
     <w:unhideWhenUsed/>
     <w:qFormat/>
@@ -35006,9 +36036,9 @@
       <w:szCs w:val="30"/>
     </w:rPr>
   </w:style>
-  <w:style w:type="paragraph" w:styleId="1227">
+  <w:style w:type="paragraph" w:styleId="1300">
     <w:name w:val="Heading 4"/>
-    <w:basedOn w:val="1223"/>
+    <w:basedOn w:val="1296"/>
     <w:uiPriority w:val="9"/>
     <w:unhideWhenUsed/>
     <w:qFormat/>
@@ -35028,9 +36058,9 @@
       <w:szCs w:val="26"/>
     </w:rPr>
   </w:style>
-  <w:style w:type="paragraph" w:styleId="1228">
+  <w:style w:type="paragraph" w:styleId="1301">
     <w:name w:val="Heading 5"/>
-    <w:basedOn w:val="1223"/>
+    <w:basedOn w:val="1296"/>
     <w:uiPriority w:val="9"/>
     <w:unhideWhenUsed/>
     <w:qFormat/>
@@ -35050,9 +36080,9 @@
       <w:szCs w:val="24"/>
     </w:rPr>
   </w:style>
-  <w:style w:type="paragraph" w:styleId="1229">
+  <w:style w:type="paragraph" w:styleId="1302">
     <w:name w:val="Heading 6"/>
-    <w:basedOn w:val="1223"/>
+    <w:basedOn w:val="1296"/>
     <w:uiPriority w:val="9"/>
     <w:unhideWhenUsed/>
     <w:qFormat/>
@@ -35070,9 +36100,9 @@
       <w:bCs/>
     </w:rPr>
   </w:style>
-  <w:style w:type="paragraph" w:styleId="1230">
+  <w:style w:type="paragraph" w:styleId="1303">
     <w:name w:val="Heading 7"/>
-    <w:basedOn w:val="1223"/>
+    <w:basedOn w:val="1296"/>
     <w:uiPriority w:val="9"/>
     <w:unhideWhenUsed/>
     <w:qFormat/>
@@ -35092,9 +36122,9 @@
       <w:iCs/>
     </w:rPr>
   </w:style>
-  <w:style w:type="paragraph" w:styleId="1231">
+  <w:style w:type="paragraph" w:styleId="1304">
     <w:name w:val="Heading 8"/>
-    <w:basedOn w:val="1223"/>
+    <w:basedOn w:val="1296"/>
     <w:uiPriority w:val="9"/>
     <w:unhideWhenUsed/>
     <w:qFormat/>
@@ -35112,9 +36142,9 @@
       <w:iCs/>
     </w:rPr>
   </w:style>
-  <w:style w:type="paragraph" w:styleId="1232">
+  <w:style w:type="paragraph" w:styleId="1305">
     <w:name w:val="Heading 9"/>
-    <w:basedOn w:val="1223"/>
+    <w:basedOn w:val="1296"/>
     <w:uiPriority w:val="9"/>
     <w:unhideWhenUsed/>
     <w:qFormat/>
@@ -35134,9 +36164,9 @@
       <w:szCs w:val="21"/>
     </w:rPr>
   </w:style>
-  <w:style w:type="character" w:styleId="1233">
+  <w:style w:type="character" w:styleId="1306">
     <w:name w:val="Heading 1 Char"/>
-    <w:basedOn w:val="1250"/>
+    <w:basedOn w:val="1323"/>
     <w:uiPriority w:val="9"/>
     <w:qFormat/>
     <w:pPr>
@@ -35150,9 +36180,9 @@
       <w:szCs w:val="40"/>
     </w:rPr>
   </w:style>
-  <w:style w:type="character" w:styleId="1234">
+  <w:style w:type="character" w:styleId="1307">
     <w:name w:val="Heading 2 Char"/>
-    <w:basedOn w:val="1250"/>
+    <w:basedOn w:val="1323"/>
     <w:uiPriority w:val="9"/>
     <w:qFormat/>
     <w:pPr>
@@ -35165,9 +36195,9 @@
       <w:sz w:val="34"/>
     </w:rPr>
   </w:style>
-  <w:style w:type="character" w:styleId="1235">
+  <w:style w:type="character" w:styleId="1308">
     <w:name w:val="Heading 3 Char"/>
-    <w:basedOn w:val="1250"/>
+    <w:basedOn w:val="1323"/>
     <w:uiPriority w:val="9"/>
     <w:qFormat/>
     <w:pPr>
@@ -35181,9 +36211,9 @@
       <w:szCs w:val="30"/>
     </w:rPr>
   </w:style>
-  <w:style w:type="character" w:styleId="1236">
+  <w:style w:type="character" w:styleId="1309">
     <w:name w:val="Heading 4 Char"/>
-    <w:basedOn w:val="1250"/>
+    <w:basedOn w:val="1323"/>
     <w:uiPriority w:val="9"/>
     <w:qFormat/>
     <w:pPr>
@@ -35199,9 +36229,9 @@
       <w:szCs w:val="26"/>
     </w:rPr>
   </w:style>
-  <w:style w:type="character" w:styleId="1237">
+  <w:style w:type="character" w:styleId="1310">
     <w:name w:val="Heading 5 Char"/>
-    <w:basedOn w:val="1250"/>
+    <w:basedOn w:val="1323"/>
     <w:uiPriority w:val="9"/>
     <w:qFormat/>
     <w:pPr>
@@ -35217,9 +36247,9 @@
       <w:szCs w:val="24"/>
     </w:rPr>
   </w:style>
-  <w:style w:type="character" w:styleId="1238">
+  <w:style w:type="character" w:styleId="1311">
     <w:name w:val="Heading 6 Char"/>
-    <w:basedOn w:val="1250"/>
+    <w:basedOn w:val="1323"/>
     <w:uiPriority w:val="9"/>
     <w:qFormat/>
     <w:pPr>
@@ -35235,9 +36265,9 @@
       <w:szCs w:val="22"/>
     </w:rPr>
   </w:style>
-  <w:style w:type="character" w:styleId="1239">
+  <w:style w:type="character" w:styleId="1312">
     <w:name w:val="Heading 7 Char"/>
-    <w:basedOn w:val="1250"/>
+    <w:basedOn w:val="1323"/>
     <w:uiPriority w:val="9"/>
     <w:qFormat/>
     <w:pPr>
@@ -35255,9 +36285,9 @@
       <w:szCs w:val="22"/>
     </w:rPr>
   </w:style>
-  <w:style w:type="character" w:styleId="1240">
+  <w:style w:type="character" w:styleId="1313">
     <w:name w:val="Heading 8 Char"/>
-    <w:basedOn w:val="1250"/>
+    <w:basedOn w:val="1323"/>
     <w:uiPriority w:val="9"/>
     <w:qFormat/>
     <w:pPr>
@@ -35273,9 +36303,9 @@
       <w:szCs w:val="22"/>
     </w:rPr>
   </w:style>
-  <w:style w:type="character" w:styleId="1241">
+  <w:style w:type="character" w:styleId="1314">
     <w:name w:val="Heading 9 Char"/>
-    <w:basedOn w:val="1250"/>
+    <w:basedOn w:val="1323"/>
     <w:uiPriority w:val="9"/>
     <w:qFormat/>
     <w:pPr>
@@ -35291,9 +36321,9 @@
       <w:szCs w:val="21"/>
     </w:rPr>
   </w:style>
-  <w:style w:type="character" w:styleId="1242">
+  <w:style w:type="character" w:styleId="1315">
     <w:name w:val="Title Char"/>
-    <w:basedOn w:val="1250"/>
+    <w:basedOn w:val="1323"/>
     <w:uiPriority w:val="10"/>
     <w:qFormat/>
     <w:pPr>
@@ -35306,9 +36336,9 @@
       <w:szCs w:val="48"/>
     </w:rPr>
   </w:style>
-  <w:style w:type="character" w:styleId="1243">
+  <w:style w:type="character" w:styleId="1316">
     <w:name w:val="Subtitle Char"/>
-    <w:basedOn w:val="1250"/>
+    <w:basedOn w:val="1323"/>
     <w:uiPriority w:val="11"/>
     <w:qFormat/>
     <w:pPr>
@@ -35321,7 +36351,7 @@
       <w:szCs w:val="24"/>
     </w:rPr>
   </w:style>
-  <w:style w:type="character" w:styleId="1244">
+  <w:style w:type="character" w:styleId="1317">
     <w:name w:val="Quote Char"/>
     <w:uiPriority w:val="29"/>
     <w:qFormat/>
@@ -35334,7 +36364,7 @@
       <w:i/>
     </w:rPr>
   </w:style>
-  <w:style w:type="character" w:styleId="1245">
+  <w:style w:type="character" w:styleId="1318">
     <w:name w:val="Intense Quote Char"/>
     <w:uiPriority w:val="30"/>
     <w:qFormat/>
@@ -35347,9 +36377,9 @@
       <w:i/>
     </w:rPr>
   </w:style>
-  <w:style w:type="character" w:styleId="1246">
+  <w:style w:type="character" w:styleId="1319">
     <w:name w:val="Header Char"/>
-    <w:basedOn w:val="1250"/>
+    <w:basedOn w:val="1323"/>
     <w:uiPriority w:val="99"/>
     <w:qFormat/>
     <w:pPr>
@@ -35358,7 +36388,7 @@
       <w:ind/>
     </w:pPr>
   </w:style>
-  <w:style w:type="character" w:styleId="1247">
+  <w:style w:type="character" w:styleId="1320">
     <w:name w:val="Caption Char"/>
     <w:uiPriority w:val="99"/>
     <w:qFormat/>
@@ -35368,7 +36398,7 @@
       <w:ind/>
     </w:pPr>
   </w:style>
-  <w:style w:type="character" w:styleId="1248">
+  <w:style w:type="character" w:styleId="1321">
     <w:name w:val="Footnote Text Char"/>
     <w:uiPriority w:val="99"/>
     <w:qFormat/>
@@ -35381,7 +36411,7 @@
       <w:sz w:val="18"/>
     </w:rPr>
   </w:style>
-  <w:style w:type="character" w:styleId="1249">
+  <w:style w:type="character" w:styleId="1322">
     <w:name w:val="Endnote Text Char"/>
     <w:uiPriority w:val="99"/>
     <w:qFormat/>
@@ -35394,7 +36424,7 @@
       <w:sz w:val="20"/>
     </w:rPr>
   </w:style>
-  <w:style w:type="character" w:styleId="1250" w:default="1">
+  <w:style w:type="character" w:styleId="1323" w:default="1">
     <w:name w:val="Default Paragraph Font"/>
     <w:uiPriority w:val="1"/>
     <w:semiHidden/>
@@ -35406,7 +36436,7 @@
       <w:ind/>
     </w:pPr>
   </w:style>
-  <w:style w:type="character" w:styleId="1251" w:customStyle="1">
+  <w:style w:type="character" w:styleId="1324" w:customStyle="1">
     <w:name w:val="Überschrift 1 Zchn"/>
     <w:uiPriority w:val="9"/>
     <w:qFormat/>
@@ -35421,7 +36451,7 @@
       <w:szCs w:val="40"/>
     </w:rPr>
   </w:style>
-  <w:style w:type="character" w:styleId="1252" w:customStyle="1">
+  <w:style w:type="character" w:styleId="1325" w:customStyle="1">
     <w:name w:val="Überschrift 2 Zchn"/>
     <w:uiPriority w:val="9"/>
     <w:qFormat/>
@@ -35435,7 +36465,7 @@
       <w:sz w:val="34"/>
     </w:rPr>
   </w:style>
-  <w:style w:type="character" w:styleId="1253" w:customStyle="1">
+  <w:style w:type="character" w:styleId="1326" w:customStyle="1">
     <w:name w:val="Überschrift 3 Zchn"/>
     <w:uiPriority w:val="9"/>
     <w:qFormat/>
@@ -35450,7 +36480,7 @@
       <w:szCs w:val="30"/>
     </w:rPr>
   </w:style>
-  <w:style w:type="character" w:styleId="1254" w:customStyle="1">
+  <w:style w:type="character" w:styleId="1327" w:customStyle="1">
     <w:name w:val="Überschrift 4 Zchn"/>
     <w:uiPriority w:val="9"/>
     <w:qFormat/>
@@ -35467,7 +36497,7 @@
       <w:szCs w:val="26"/>
     </w:rPr>
   </w:style>
-  <w:style w:type="character" w:styleId="1255" w:customStyle="1">
+  <w:style w:type="character" w:styleId="1328" w:customStyle="1">
     <w:name w:val="Überschrift 5 Zchn"/>
     <w:uiPriority w:val="9"/>
     <w:qFormat/>
@@ -35484,7 +36514,7 @@
       <w:szCs w:val="24"/>
     </w:rPr>
   </w:style>
-  <w:style w:type="character" w:styleId="1256" w:customStyle="1">
+  <w:style w:type="character" w:styleId="1329" w:customStyle="1">
     <w:name w:val="Überschrift 6 Zchn"/>
     <w:uiPriority w:val="9"/>
     <w:qFormat/>
@@ -35501,7 +36531,7 @@
       <w:szCs w:val="22"/>
     </w:rPr>
   </w:style>
-  <w:style w:type="character" w:styleId="1257" w:customStyle="1">
+  <w:style w:type="character" w:styleId="1330" w:customStyle="1">
     <w:name w:val="Überschrift 7 Zchn"/>
     <w:uiPriority w:val="9"/>
     <w:qFormat/>
@@ -35520,7 +36550,7 @@
       <w:szCs w:val="22"/>
     </w:rPr>
   </w:style>
-  <w:style w:type="character" w:styleId="1258" w:customStyle="1">
+  <w:style w:type="character" w:styleId="1331" w:customStyle="1">
     <w:name w:val="Überschrift 8 Zchn"/>
     <w:uiPriority w:val="9"/>
     <w:qFormat/>
@@ -35537,7 +36567,7 @@
       <w:szCs w:val="22"/>
     </w:rPr>
   </w:style>
-  <w:style w:type="character" w:styleId="1259" w:customStyle="1">
+  <w:style w:type="character" w:styleId="1332" w:customStyle="1">
     <w:name w:val="Überschrift 9 Zchn"/>
     <w:uiPriority w:val="9"/>
     <w:qFormat/>
@@ -35554,7 +36584,7 @@
       <w:szCs w:val="21"/>
     </w:rPr>
   </w:style>
-  <w:style w:type="character" w:styleId="1260" w:customStyle="1">
+  <w:style w:type="character" w:styleId="1333" w:customStyle="1">
     <w:name w:val="Titel Zchn"/>
     <w:uiPriority w:val="10"/>
     <w:qFormat/>
@@ -35568,7 +36598,7 @@
       <w:szCs w:val="48"/>
     </w:rPr>
   </w:style>
-  <w:style w:type="character" w:styleId="1261" w:customStyle="1">
+  <w:style w:type="character" w:styleId="1334" w:customStyle="1">
     <w:name w:val="Untertitel Zchn"/>
     <w:uiPriority w:val="11"/>
     <w:qFormat/>
@@ -35582,7 +36612,7 @@
       <w:szCs w:val="24"/>
     </w:rPr>
   </w:style>
-  <w:style w:type="character" w:styleId="1262" w:customStyle="1">
+  <w:style w:type="character" w:styleId="1335" w:customStyle="1">
     <w:name w:val="Zitat Zchn"/>
     <w:uiPriority w:val="29"/>
     <w:qFormat/>
@@ -35595,7 +36625,7 @@
       <w:i/>
     </w:rPr>
   </w:style>
-  <w:style w:type="character" w:styleId="1263" w:customStyle="1">
+  <w:style w:type="character" w:styleId="1336" w:customStyle="1">
     <w:name w:val="Intensives Zitat Zchn"/>
     <w:uiPriority w:val="30"/>
     <w:qFormat/>
@@ -35608,7 +36638,7 @@
       <w:i/>
     </w:rPr>
   </w:style>
-  <w:style w:type="character" w:styleId="1264" w:customStyle="1">
+  <w:style w:type="character" w:styleId="1337" w:customStyle="1">
     <w:name w:val="Kopfzeile Zchn"/>
     <w:uiPriority w:val="99"/>
     <w:qFormat/>
@@ -35618,7 +36648,7 @@
       <w:ind/>
     </w:pPr>
   </w:style>
-  <w:style w:type="character" w:styleId="1265" w:customStyle="1">
+  <w:style w:type="character" w:styleId="1338" w:customStyle="1">
     <w:name w:val="Footer Char"/>
     <w:uiPriority w:val="99"/>
     <w:qFormat/>
@@ -35628,7 +36658,7 @@
       <w:ind/>
     </w:pPr>
   </w:style>
-  <w:style w:type="character" w:styleId="1266" w:customStyle="1">
+  <w:style w:type="character" w:styleId="1339" w:customStyle="1">
     <w:name w:val="Fußzeile Zchn"/>
     <w:uiPriority w:val="99"/>
     <w:qFormat/>
@@ -35638,7 +36668,7 @@
       <w:ind/>
     </w:pPr>
   </w:style>
-  <w:style w:type="character" w:styleId="1267">
+  <w:style w:type="character" w:styleId="1340">
     <w:name w:val="Hyperlink"/>
     <w:uiPriority w:val="99"/>
     <w:unhideWhenUsed/>
@@ -35653,7 +36683,7 @@
       <w:u w:val="single"/>
     </w:rPr>
   </w:style>
-  <w:style w:type="character" w:styleId="1268" w:customStyle="1">
+  <w:style w:type="character" w:styleId="1341" w:customStyle="1">
     <w:name w:val="Fußnotentext Zchn"/>
     <w:uiPriority w:val="99"/>
     <w:qFormat/>
@@ -35666,7 +36696,7 @@
       <w:sz w:val="18"/>
     </w:rPr>
   </w:style>
-  <w:style w:type="character" w:styleId="1269">
+  <w:style w:type="character" w:styleId="1342">
     <w:name w:val="Footnote Characters"/>
     <w:uiPriority w:val="99"/>
     <w:unhideWhenUsed/>
@@ -35680,7 +36710,7 @@
       <w:vertAlign w:val="superscript"/>
     </w:rPr>
   </w:style>
-  <w:style w:type="character" w:styleId="1270">
+  <w:style w:type="character" w:styleId="1343">
     <w:name w:val="Footnote Anchor"/>
     <w:qFormat/>
     <w:pPr>
@@ -35692,7 +36722,7 @@
       <w:vertAlign w:val="superscript"/>
     </w:rPr>
   </w:style>
-  <w:style w:type="character" w:styleId="1271" w:customStyle="1">
+  <w:style w:type="character" w:styleId="1344" w:customStyle="1">
     <w:name w:val="Endnotentext Zchn"/>
     <w:uiPriority w:val="99"/>
     <w:qFormat/>
@@ -35705,7 +36735,7 @@
       <w:sz w:val="20"/>
     </w:rPr>
   </w:style>
-  <w:style w:type="character" w:styleId="1272">
+  <w:style w:type="character" w:styleId="1345">
     <w:name w:val="Endnote Characters"/>
     <w:uiPriority w:val="99"/>
     <w:semiHidden/>
@@ -35720,7 +36750,7 @@
       <w:vertAlign w:val="superscript"/>
     </w:rPr>
   </w:style>
-  <w:style w:type="character" w:styleId="1273">
+  <w:style w:type="character" w:styleId="1346">
     <w:name w:val="Endnote Anchor"/>
     <w:qFormat/>
     <w:pPr>
@@ -35732,10 +36762,10 @@
       <w:vertAlign w:val="superscript"/>
     </w:rPr>
   </w:style>
-  <w:style w:type="paragraph" w:styleId="1274">
+  <w:style w:type="paragraph" w:styleId="1347">
     <w:name w:val="Überschrift"/>
-    <w:basedOn w:val="1223"/>
-    <w:next w:val="1275"/>
+    <w:basedOn w:val="1296"/>
+    <w:next w:val="1348"/>
     <w:qFormat/>
     <w:pPr>
       <w:keepNext w:val="true"/>
@@ -35749,18 +36779,18 @@
       <w:szCs w:val="28"/>
     </w:rPr>
   </w:style>
-  <w:style w:type="paragraph" w:styleId="1275">
+  <w:style w:type="paragraph" w:styleId="1348">
     <w:name w:val="Body Text"/>
-    <w:basedOn w:val="1223"/>
+    <w:basedOn w:val="1296"/>
     <w:pPr>
       <w:pBdr/>
       <w:spacing w:after="140" w:before="0" w:line="276" w:lineRule="auto"/>
       <w:ind/>
     </w:pPr>
   </w:style>
-  <w:style w:type="paragraph" w:styleId="1276">
+  <w:style w:type="paragraph" w:styleId="1349">
     <w:name w:val="List"/>
-    <w:basedOn w:val="1275"/>
+    <w:basedOn w:val="1348"/>
     <w:pPr>
       <w:pBdr/>
       <w:spacing/>
@@ -35770,9 +36800,9 @@
       <w:rFonts w:cs="Lohit Devanagari"/>
     </w:rPr>
   </w:style>
-  <w:style w:type="paragraph" w:styleId="1277">
+  <w:style w:type="paragraph" w:styleId="1350">
     <w:name w:val="Caption"/>
-    <w:basedOn w:val="1223"/>
+    <w:basedOn w:val="1296"/>
     <w:uiPriority w:val="35"/>
     <w:semiHidden/>
     <w:unhideWhenUsed/>
@@ -35790,9 +36820,9 @@
       <w:szCs w:val="18"/>
     </w:rPr>
   </w:style>
-  <w:style w:type="paragraph" w:styleId="1278">
+  <w:style w:type="paragraph" w:styleId="1351">
     <w:name w:val="Verzeichnis"/>
-    <w:basedOn w:val="1223"/>
+    <w:basedOn w:val="1296"/>
     <w:qFormat/>
     <w:pPr>
       <w:suppressLineNumbers w:val="true"/>
@@ -35804,9 +36834,9 @@
       <w:rFonts w:cs="Lohit Devanagari"/>
     </w:rPr>
   </w:style>
-  <w:style w:type="paragraph" w:styleId="1279">
+  <w:style w:type="paragraph" w:styleId="1352">
     <w:name w:val="Title"/>
-    <w:basedOn w:val="1223"/>
+    <w:basedOn w:val="1296"/>
     <w:uiPriority w:val="10"/>
     <w:qFormat/>
     <w:pPr>
@@ -35820,9 +36850,9 @@
       <w:szCs w:val="48"/>
     </w:rPr>
   </w:style>
-  <w:style w:type="paragraph" w:styleId="1280">
+  <w:style w:type="paragraph" w:styleId="1353">
     <w:name w:val="Subtitle"/>
-    <w:basedOn w:val="1223"/>
+    <w:basedOn w:val="1296"/>
     <w:uiPriority w:val="11"/>
     <w:qFormat/>
     <w:pPr>
@@ -35835,9 +36865,9 @@
       <w:szCs w:val="24"/>
     </w:rPr>
   </w:style>
-  <w:style w:type="paragraph" w:styleId="1281">
+  <w:style w:type="paragraph" w:styleId="1354">
     <w:name w:val="Quote"/>
-    <w:basedOn w:val="1223"/>
+    <w:basedOn w:val="1296"/>
     <w:uiPriority w:val="29"/>
     <w:qFormat/>
     <w:pPr>
@@ -35849,9 +36879,9 @@
       <w:i/>
     </w:rPr>
   </w:style>
-  <w:style w:type="paragraph" w:styleId="1282">
+  <w:style w:type="paragraph" w:styleId="1355">
     <w:name w:val="Intense Quote"/>
-    <w:basedOn w:val="1223"/>
+    <w:basedOn w:val="1296"/>
     <w:uiPriority w:val="30"/>
     <w:qFormat/>
     <w:pPr>
@@ -35869,9 +36899,9 @@
       <w:i/>
     </w:rPr>
   </w:style>
-  <w:style w:type="paragraph" w:styleId="1283">
+  <w:style w:type="paragraph" w:styleId="1356">
     <w:name w:val="Kopf- und Fußzeile"/>
-    <w:basedOn w:val="1223"/>
+    <w:basedOn w:val="1296"/>
     <w:qFormat/>
     <w:pPr>
       <w:pBdr/>
@@ -35879,9 +36909,9 @@
       <w:ind/>
     </w:pPr>
   </w:style>
-  <w:style w:type="paragraph" w:styleId="1284">
+  <w:style w:type="paragraph" w:styleId="1357">
     <w:name w:val="Header"/>
-    <w:basedOn w:val="1223"/>
+    <w:basedOn w:val="1296"/>
     <w:uiPriority w:val="99"/>
     <w:unhideWhenUsed/>
     <w:pPr>
@@ -35895,9 +36925,9 @@
       <w:ind/>
     </w:pPr>
   </w:style>
-  <w:style w:type="paragraph" w:styleId="1285">
+  <w:style w:type="paragraph" w:styleId="1358">
     <w:name w:val="Footer"/>
-    <w:basedOn w:val="1223"/>
+    <w:basedOn w:val="1296"/>
     <w:uiPriority w:val="99"/>
     <w:unhideWhenUsed/>
     <w:pPr>
@@ -35911,9 +36941,9 @@
       <w:ind/>
     </w:pPr>
   </w:style>
-  <w:style w:type="paragraph" w:styleId="1286">
+  <w:style w:type="paragraph" w:styleId="1359">
     <w:name w:val="footnote text"/>
-    <w:basedOn w:val="1223"/>
+    <w:basedOn w:val="1296"/>
     <w:uiPriority w:val="99"/>
     <w:semiHidden/>
     <w:unhideWhenUsed/>
@@ -35926,9 +36956,9 @@
       <w:sz w:val="18"/>
     </w:rPr>
   </w:style>
-  <w:style w:type="paragraph" w:styleId="1287">
+  <w:style w:type="paragraph" w:styleId="1360">
     <w:name w:val="endnote text"/>
-    <w:basedOn w:val="1223"/>
+    <w:basedOn w:val="1296"/>
     <w:uiPriority w:val="99"/>
     <w:semiHidden/>
     <w:unhideWhenUsed/>
@@ -35941,9 +36971,9 @@
       <w:sz w:val="20"/>
     </w:rPr>
   </w:style>
-  <w:style w:type="paragraph" w:styleId="1288">
+  <w:style w:type="paragraph" w:styleId="1361">
     <w:name w:val="toc 1"/>
-    <w:basedOn w:val="1223"/>
+    <w:basedOn w:val="1296"/>
     <w:uiPriority w:val="39"/>
     <w:unhideWhenUsed/>
     <w:pPr>
@@ -35952,9 +36982,9 @@
       <w:ind/>
     </w:pPr>
   </w:style>
-  <w:style w:type="paragraph" w:styleId="1289">
+  <w:style w:type="paragraph" w:styleId="1362">
     <w:name w:val="toc 2"/>
-    <w:basedOn w:val="1223"/>
+    <w:basedOn w:val="1296"/>
     <w:uiPriority w:val="39"/>
     <w:unhideWhenUsed/>
     <w:pPr>
@@ -35963,9 +36993,9 @@
       <w:ind w:firstLine="0" w:left="283"/>
     </w:pPr>
   </w:style>
-  <w:style w:type="paragraph" w:styleId="1290">
+  <w:style w:type="paragraph" w:styleId="1363">
     <w:name w:val="toc 3"/>
-    <w:basedOn w:val="1223"/>
+    <w:basedOn w:val="1296"/>
     <w:uiPriority w:val="39"/>
     <w:unhideWhenUsed/>
     <w:pPr>
@@ -35974,9 +37004,9 @@
       <w:ind w:firstLine="0" w:left="567"/>
     </w:pPr>
   </w:style>
-  <w:style w:type="paragraph" w:styleId="1291">
+  <w:style w:type="paragraph" w:styleId="1364">
     <w:name w:val="toc 4"/>
-    <w:basedOn w:val="1223"/>
+    <w:basedOn w:val="1296"/>
     <w:uiPriority w:val="39"/>
     <w:unhideWhenUsed/>
     <w:pPr>
@@ -35985,9 +37015,9 @@
       <w:ind w:firstLine="0" w:left="850"/>
     </w:pPr>
   </w:style>
-  <w:style w:type="paragraph" w:styleId="1292">
+  <w:style w:type="paragraph" w:styleId="1365">
     <w:name w:val="toc 5"/>
-    <w:basedOn w:val="1223"/>
+    <w:basedOn w:val="1296"/>
     <w:uiPriority w:val="39"/>
     <w:unhideWhenUsed/>
     <w:pPr>
@@ -35996,9 +37026,9 @@
       <w:ind w:firstLine="0" w:left="1134"/>
     </w:pPr>
   </w:style>
-  <w:style w:type="paragraph" w:styleId="1293">
+  <w:style w:type="paragraph" w:styleId="1366">
     <w:name w:val="toc 6"/>
-    <w:basedOn w:val="1223"/>
+    <w:basedOn w:val="1296"/>
     <w:uiPriority w:val="39"/>
     <w:unhideWhenUsed/>
     <w:pPr>
@@ -36007,9 +37037,9 @@
       <w:ind w:firstLine="0" w:left="1417"/>
     </w:pPr>
   </w:style>
-  <w:style w:type="paragraph" w:styleId="1294">
+  <w:style w:type="paragraph" w:styleId="1367">
     <w:name w:val="toc 7"/>
-    <w:basedOn w:val="1223"/>
+    <w:basedOn w:val="1296"/>
     <w:uiPriority w:val="39"/>
     <w:unhideWhenUsed/>
     <w:pPr>
@@ -36018,9 +37048,9 @@
       <w:ind w:firstLine="0" w:left="1701"/>
     </w:pPr>
   </w:style>
-  <w:style w:type="paragraph" w:styleId="1295">
+  <w:style w:type="paragraph" w:styleId="1368">
     <w:name w:val="toc 8"/>
-    <w:basedOn w:val="1223"/>
+    <w:basedOn w:val="1296"/>
     <w:uiPriority w:val="39"/>
     <w:unhideWhenUsed/>
     <w:pPr>
@@ -36029,9 +37059,9 @@
       <w:ind w:firstLine="0" w:left="1984"/>
     </w:pPr>
   </w:style>
-  <w:style w:type="paragraph" w:styleId="1296">
+  <w:style w:type="paragraph" w:styleId="1369">
     <w:name w:val="toc 9"/>
-    <w:basedOn w:val="1223"/>
+    <w:basedOn w:val="1296"/>
     <w:uiPriority w:val="39"/>
     <w:unhideWhenUsed/>
     <w:pPr>
@@ -36040,7 +37070,7 @@
       <w:ind w:firstLine="0" w:left="2268"/>
     </w:pPr>
   </w:style>
-  <w:style w:type="paragraph" w:styleId="1297">
+  <w:style w:type="paragraph" w:styleId="1370">
     <w:name w:val="TOC Heading"/>
     <w:uiPriority w:val="39"/>
     <w:unhideWhenUsed/>
@@ -36060,9 +37090,9 @@
       <w:lang w:val="de-DE" w:eastAsia="en-US" w:bidi="ar-SA"/>
     </w:rPr>
   </w:style>
-  <w:style w:type="paragraph" w:styleId="1298">
+  <w:style w:type="paragraph" w:styleId="1371">
     <w:name w:val="table of figures"/>
-    <w:basedOn w:val="1223"/>
+    <w:basedOn w:val="1296"/>
     <w:uiPriority w:val="99"/>
     <w:unhideWhenUsed/>
     <w:qFormat/>
@@ -36072,9 +37102,9 @@
       <w:ind/>
     </w:pPr>
   </w:style>
-  <w:style w:type="paragraph" w:styleId="1299">
+  <w:style w:type="paragraph" w:styleId="1372">
     <w:name w:val="No Spacing"/>
-    <w:basedOn w:val="1223"/>
+    <w:basedOn w:val="1296"/>
     <w:uiPriority w:val="1"/>
     <w:qFormat/>
     <w:pPr>
@@ -36083,9 +37113,9 @@
       <w:ind/>
     </w:pPr>
   </w:style>
-  <w:style w:type="paragraph" w:styleId="1300">
+  <w:style w:type="paragraph" w:styleId="1373">
     <w:name w:val="List Paragraph"/>
-    <w:basedOn w:val="1223"/>
+    <w:basedOn w:val="1296"/>
     <w:uiPriority w:val="34"/>
     <w:qFormat/>
     <w:pPr>
@@ -36095,9 +37125,9 @@
       <w:contextualSpacing w:val="true"/>
     </w:pPr>
   </w:style>
-  <w:style w:type="paragraph" w:styleId="1301">
+  <w:style w:type="paragraph" w:styleId="1374">
     <w:name w:val="Frame Contents"/>
-    <w:basedOn w:val="1223"/>
+    <w:basedOn w:val="1296"/>
     <w:qFormat/>
     <w:pPr>
       <w:pBdr/>
@@ -36105,9 +37135,9 @@
       <w:ind/>
     </w:pPr>
   </w:style>
-  <w:style w:type="paragraph" w:styleId="1302">
+  <w:style w:type="paragraph" w:styleId="1375">
     <w:name w:val="Vorformatierter Text"/>
-    <w:basedOn w:val="1223"/>
+    <w:basedOn w:val="1296"/>
     <w:qFormat/>
     <w:pPr>
       <w:pBdr/>
@@ -36120,9 +37150,9 @@
       <w:szCs w:val="20"/>
     </w:rPr>
   </w:style>
-  <w:style w:type="paragraph" w:styleId="1303">
+  <w:style w:type="paragraph" w:styleId="1376">
     <w:name w:val="Rahmeninhalt"/>
-    <w:basedOn w:val="1223"/>
+    <w:basedOn w:val="1296"/>
     <w:qFormat/>
     <w:pPr>
       <w:pBdr/>
@@ -36130,7 +37160,7 @@
       <w:ind/>
     </w:pPr>
   </w:style>
-  <w:style w:type="numbering" w:styleId="1304" w:default="1">
+  <w:style w:type="numbering" w:styleId="1377" w:default="1">
     <w:name w:val="No List"/>
     <w:uiPriority w:val="99"/>
     <w:semiHidden/>
@@ -36142,7 +37172,7 @@
       <w:ind/>
     </w:pPr>
   </w:style>
-  <w:style w:type="table" w:styleId="1305" w:default="1">
+  <w:style w:type="table" w:styleId="1378" w:default="1">
     <w:name w:val="Normal Table"/>
     <w:uiPriority w:val="99"/>
     <w:semiHidden/>
@@ -36328,7 +37358,7 @@
       </w:tcPr>
     </w:tblStylePr>
   </w:style>
-  <w:style w:type="character" w:styleId="1306">
+  <w:style w:type="character" w:styleId="1379">
     <w:name w:val="page number"/>
     <w:uiPriority w:val="99"/>
     <w:pPr>

</xml_diff>